<commit_message>
update to a new version
</commit_message>
<xml_diff>
--- a/03-linux常用命令.docx
+++ b/03-linux常用命令.docx
@@ -3818,17 +3818,15 @@
           <w:p>
             <w:pPr>
               <w:rPr>
-                <w:color w:val="000000" w:themeColor="text1"/>
-                <w:szCs w:val="21"/>
-              </w:rPr>
-            </w:pPr>
-            <w:r>
-              <w:rPr>
-                <w:rFonts w:hint="eastAsia"/>
-                <w:color w:val="000000" w:themeColor="text1"/>
-                <w:szCs w:val="21"/>
-              </w:rPr>
-              <w:t>nl [-bnw] filename</w:t>
+                <w:szCs w:val="21"/>
+              </w:rPr>
+            </w:pPr>
+            <w:r>
+              <w:rPr>
+                <w:rFonts w:hint="eastAsia"/>
+                <w:szCs w:val="21"/>
+              </w:rPr>
+              <w:t>tee</w:t>
             </w:r>
           </w:p>
         </w:tc>
@@ -3847,189 +3845,7 @@
                 <w:rFonts w:hint="eastAsia"/>
                 <w:szCs w:val="21"/>
               </w:rPr>
-              <w:t>显示的时候，输出行号</w:t>
-            </w:r>
-          </w:p>
-          <w:p>
-            <w:pPr>
-              <w:rPr>
-                <w:szCs w:val="21"/>
-              </w:rPr>
-            </w:pPr>
-            <w:r>
-              <w:rPr>
-                <w:rFonts w:hint="eastAsia"/>
-                <w:szCs w:val="21"/>
-              </w:rPr>
-              <w:t>-b a:</w:t>
-            </w:r>
-            <w:r>
-              <w:rPr>
-                <w:rFonts w:hint="eastAsia"/>
-                <w:szCs w:val="21"/>
-              </w:rPr>
-              <w:t>表示不论是否为空行，同意列出行号</w:t>
-            </w:r>
-          </w:p>
-          <w:p>
-            <w:pPr>
-              <w:rPr>
-                <w:szCs w:val="21"/>
-              </w:rPr>
-            </w:pPr>
-            <w:r>
-              <w:rPr>
-                <w:rFonts w:hint="eastAsia"/>
-                <w:szCs w:val="21"/>
-              </w:rPr>
-              <w:t>-b t:</w:t>
-            </w:r>
-            <w:r>
-              <w:rPr>
-                <w:rFonts w:hint="eastAsia"/>
-                <w:szCs w:val="21"/>
-              </w:rPr>
-              <w:t>如果有空行，空行不要列出行号</w:t>
-            </w:r>
-            <w:r>
-              <w:rPr>
-                <w:rFonts w:hint="eastAsia"/>
-                <w:szCs w:val="21"/>
-              </w:rPr>
-              <w:t>【默认的】</w:t>
-            </w:r>
-          </w:p>
-          <w:p>
-            <w:pPr>
-              <w:rPr>
-                <w:szCs w:val="21"/>
-              </w:rPr>
-            </w:pPr>
-            <w:r>
-              <w:rPr>
-                <w:rFonts w:hint="eastAsia"/>
-                <w:szCs w:val="21"/>
-              </w:rPr>
-              <w:t xml:space="preserve">-n </w:t>
-            </w:r>
-            <w:r>
-              <w:rPr>
-                <w:rFonts w:hint="eastAsia"/>
-                <w:szCs w:val="21"/>
-              </w:rPr>
-              <w:t xml:space="preserve"> </w:t>
-            </w:r>
-            <w:r>
-              <w:rPr>
-                <w:rFonts w:hint="eastAsia"/>
-                <w:szCs w:val="21"/>
-              </w:rPr>
-              <w:t>ln:</w:t>
-            </w:r>
-            <w:r>
-              <w:rPr>
-                <w:rFonts w:hint="eastAsia"/>
-                <w:szCs w:val="21"/>
-              </w:rPr>
-              <w:t>行号在屏幕的最左方显示</w:t>
-            </w:r>
-          </w:p>
-          <w:p>
-            <w:pPr>
-              <w:rPr>
-                <w:szCs w:val="21"/>
-              </w:rPr>
-            </w:pPr>
-            <w:r>
-              <w:rPr>
-                <w:rFonts w:hint="eastAsia"/>
-                <w:szCs w:val="21"/>
-              </w:rPr>
-              <w:t xml:space="preserve">-n </w:t>
-            </w:r>
-            <w:r>
-              <w:rPr>
-                <w:rFonts w:hint="eastAsia"/>
-                <w:szCs w:val="21"/>
-              </w:rPr>
-              <w:t xml:space="preserve"> </w:t>
-            </w:r>
-            <w:r>
-              <w:rPr>
-                <w:rFonts w:hint="eastAsia"/>
-                <w:szCs w:val="21"/>
-              </w:rPr>
-              <w:t>rn:</w:t>
-            </w:r>
-            <w:r>
-              <w:rPr>
-                <w:rFonts w:hint="eastAsia"/>
-                <w:szCs w:val="21"/>
-              </w:rPr>
-              <w:t>行号在字段的最右方显示，且不加</w:t>
-            </w:r>
-            <w:r>
-              <w:rPr>
-                <w:rFonts w:hint="eastAsia"/>
-                <w:szCs w:val="21"/>
-              </w:rPr>
-              <w:t>0</w:t>
-            </w:r>
-            <w:r>
-              <w:rPr>
-                <w:rFonts w:hint="eastAsia"/>
-                <w:szCs w:val="21"/>
-              </w:rPr>
-              <w:t>【同默认】</w:t>
-            </w:r>
-          </w:p>
-          <w:p>
-            <w:pPr>
-              <w:rPr>
-                <w:szCs w:val="21"/>
-              </w:rPr>
-            </w:pPr>
-            <w:r>
-              <w:rPr>
-                <w:rFonts w:hint="eastAsia"/>
-                <w:szCs w:val="21"/>
-              </w:rPr>
-              <w:t>-n rz:</w:t>
-            </w:r>
-            <w:r>
-              <w:rPr>
-                <w:rFonts w:hint="eastAsia"/>
-                <w:szCs w:val="21"/>
-              </w:rPr>
-              <w:t>行号在字段的最右方显示，且加</w:t>
-            </w:r>
-            <w:r>
-              <w:rPr>
-                <w:rFonts w:hint="eastAsia"/>
-                <w:szCs w:val="21"/>
-              </w:rPr>
-              <w:t>0</w:t>
-            </w:r>
-          </w:p>
-          <w:p>
-            <w:pPr>
-              <w:rPr>
-                <w:szCs w:val="21"/>
-              </w:rPr>
-            </w:pPr>
-            <w:r>
-              <w:rPr>
-                <w:rFonts w:hint="eastAsia"/>
-                <w:szCs w:val="21"/>
-              </w:rPr>
-              <w:t>-w</w:t>
-            </w:r>
-            <w:r>
-              <w:rPr>
-                <w:rFonts w:hint="eastAsia"/>
-                <w:szCs w:val="21"/>
-              </w:rPr>
-              <w:t>：行号字段占用的位数</w:t>
+              <w:t>双向重定向</w:t>
             </w:r>
           </w:p>
         </w:tc>
@@ -4042,14 +3858,17 @@
           <w:p>
             <w:pPr>
               <w:rPr>
-                <w:szCs w:val="21"/>
-              </w:rPr>
-            </w:pPr>
-            <w:r>
-              <w:rPr>
-                <w:szCs w:val="21"/>
-              </w:rPr>
-              <w:t>od</w:t>
+                <w:color w:val="000000" w:themeColor="text1"/>
+                <w:szCs w:val="21"/>
+              </w:rPr>
+            </w:pPr>
+            <w:r>
+              <w:rPr>
+                <w:rFonts w:hint="eastAsia"/>
+                <w:color w:val="000000" w:themeColor="text1"/>
+                <w:szCs w:val="21"/>
+              </w:rPr>
+              <w:t>nl [-bnw] filename</w:t>
             </w:r>
           </w:p>
         </w:tc>
@@ -4068,7 +3887,189 @@
                 <w:rFonts w:hint="eastAsia"/>
                 <w:szCs w:val="21"/>
               </w:rPr>
-              <w:t>以二进制方式读取文件内容</w:t>
+              <w:t>显示的时候，输出行号</w:t>
+            </w:r>
+          </w:p>
+          <w:p>
+            <w:pPr>
+              <w:rPr>
+                <w:szCs w:val="21"/>
+              </w:rPr>
+            </w:pPr>
+            <w:r>
+              <w:rPr>
+                <w:rFonts w:hint="eastAsia"/>
+                <w:szCs w:val="21"/>
+              </w:rPr>
+              <w:t>-b a:</w:t>
+            </w:r>
+            <w:r>
+              <w:rPr>
+                <w:rFonts w:hint="eastAsia"/>
+                <w:szCs w:val="21"/>
+              </w:rPr>
+              <w:t>表示不论是否为空行，同意列出行号</w:t>
+            </w:r>
+          </w:p>
+          <w:p>
+            <w:pPr>
+              <w:rPr>
+                <w:szCs w:val="21"/>
+              </w:rPr>
+            </w:pPr>
+            <w:r>
+              <w:rPr>
+                <w:rFonts w:hint="eastAsia"/>
+                <w:szCs w:val="21"/>
+              </w:rPr>
+              <w:t>-b t:</w:t>
+            </w:r>
+            <w:r>
+              <w:rPr>
+                <w:rFonts w:hint="eastAsia"/>
+                <w:szCs w:val="21"/>
+              </w:rPr>
+              <w:t>如果有空行，空行不要列出行号</w:t>
+            </w:r>
+            <w:r>
+              <w:rPr>
+                <w:rFonts w:hint="eastAsia"/>
+                <w:szCs w:val="21"/>
+              </w:rPr>
+              <w:t>【默认的】</w:t>
+            </w:r>
+          </w:p>
+          <w:p>
+            <w:pPr>
+              <w:rPr>
+                <w:szCs w:val="21"/>
+              </w:rPr>
+            </w:pPr>
+            <w:r>
+              <w:rPr>
+                <w:rFonts w:hint="eastAsia"/>
+                <w:szCs w:val="21"/>
+              </w:rPr>
+              <w:t xml:space="preserve">-n </w:t>
+            </w:r>
+            <w:r>
+              <w:rPr>
+                <w:rFonts w:hint="eastAsia"/>
+                <w:szCs w:val="21"/>
+              </w:rPr>
+              <w:t xml:space="preserve"> </w:t>
+            </w:r>
+            <w:r>
+              <w:rPr>
+                <w:rFonts w:hint="eastAsia"/>
+                <w:szCs w:val="21"/>
+              </w:rPr>
+              <w:t>ln:</w:t>
+            </w:r>
+            <w:r>
+              <w:rPr>
+                <w:rFonts w:hint="eastAsia"/>
+                <w:szCs w:val="21"/>
+              </w:rPr>
+              <w:t>行号在屏幕的最左方显示</w:t>
+            </w:r>
+          </w:p>
+          <w:p>
+            <w:pPr>
+              <w:rPr>
+                <w:szCs w:val="21"/>
+              </w:rPr>
+            </w:pPr>
+            <w:r>
+              <w:rPr>
+                <w:rFonts w:hint="eastAsia"/>
+                <w:szCs w:val="21"/>
+              </w:rPr>
+              <w:t xml:space="preserve">-n </w:t>
+            </w:r>
+            <w:r>
+              <w:rPr>
+                <w:rFonts w:hint="eastAsia"/>
+                <w:szCs w:val="21"/>
+              </w:rPr>
+              <w:t xml:space="preserve"> </w:t>
+            </w:r>
+            <w:r>
+              <w:rPr>
+                <w:rFonts w:hint="eastAsia"/>
+                <w:szCs w:val="21"/>
+              </w:rPr>
+              <w:t>rn:</w:t>
+            </w:r>
+            <w:r>
+              <w:rPr>
+                <w:rFonts w:hint="eastAsia"/>
+                <w:szCs w:val="21"/>
+              </w:rPr>
+              <w:t>行号在字段的最右方显示，且不加</w:t>
+            </w:r>
+            <w:r>
+              <w:rPr>
+                <w:rFonts w:hint="eastAsia"/>
+                <w:szCs w:val="21"/>
+              </w:rPr>
+              <w:t>0</w:t>
+            </w:r>
+            <w:r>
+              <w:rPr>
+                <w:rFonts w:hint="eastAsia"/>
+                <w:szCs w:val="21"/>
+              </w:rPr>
+              <w:t>【同默认】</w:t>
+            </w:r>
+          </w:p>
+          <w:p>
+            <w:pPr>
+              <w:rPr>
+                <w:szCs w:val="21"/>
+              </w:rPr>
+            </w:pPr>
+            <w:r>
+              <w:rPr>
+                <w:rFonts w:hint="eastAsia"/>
+                <w:szCs w:val="21"/>
+              </w:rPr>
+              <w:t>-n rz:</w:t>
+            </w:r>
+            <w:r>
+              <w:rPr>
+                <w:rFonts w:hint="eastAsia"/>
+                <w:szCs w:val="21"/>
+              </w:rPr>
+              <w:t>行号在字段的最右方显示，且加</w:t>
+            </w:r>
+            <w:r>
+              <w:rPr>
+                <w:rFonts w:hint="eastAsia"/>
+                <w:szCs w:val="21"/>
+              </w:rPr>
+              <w:t>0</w:t>
+            </w:r>
+          </w:p>
+          <w:p>
+            <w:pPr>
+              <w:rPr>
+                <w:szCs w:val="21"/>
+              </w:rPr>
+            </w:pPr>
+            <w:r>
+              <w:rPr>
+                <w:rFonts w:hint="eastAsia"/>
+                <w:szCs w:val="21"/>
+              </w:rPr>
+              <w:t>-w</w:t>
+            </w:r>
+            <w:r>
+              <w:rPr>
+                <w:rFonts w:hint="eastAsia"/>
+                <w:szCs w:val="21"/>
+              </w:rPr>
+              <w:t>：行号字段占用的位数</w:t>
             </w:r>
           </w:p>
         </w:tc>
@@ -4087,9 +4088,8 @@
             <w:r>
               <w:rPr>
                 <w:szCs w:val="21"/>
-                <w:highlight w:val="yellow"/>
-              </w:rPr>
-              <w:t>more filename</w:t>
+              </w:rPr>
+              <w:t>od</w:t>
             </w:r>
           </w:p>
         </w:tc>
@@ -4108,151 +4108,7 @@
                 <w:rFonts w:hint="eastAsia"/>
                 <w:szCs w:val="21"/>
               </w:rPr>
-              <w:t>分屏显示文件内容</w:t>
-            </w:r>
-          </w:p>
-          <w:p>
-            <w:pPr>
-              <w:rPr>
-                <w:szCs w:val="21"/>
-              </w:rPr>
-            </w:pPr>
-            <w:r>
-              <w:rPr>
-                <w:rFonts w:hint="eastAsia"/>
-                <w:szCs w:val="21"/>
-                <w:highlight w:val="yellow"/>
-              </w:rPr>
-              <w:t>f</w:t>
-            </w:r>
-            <w:r>
-              <w:rPr>
-                <w:rFonts w:hint="eastAsia"/>
-                <w:szCs w:val="21"/>
-                <w:highlight w:val="yellow"/>
-              </w:rPr>
-              <w:t>键</w:t>
-            </w:r>
-            <w:r>
-              <w:rPr>
-                <w:rFonts w:hint="eastAsia"/>
-                <w:szCs w:val="21"/>
-              </w:rPr>
-              <w:t>或</w:t>
-            </w:r>
-            <w:r>
-              <w:rPr>
-                <w:rFonts w:hint="eastAsia"/>
-                <w:szCs w:val="21"/>
-              </w:rPr>
-              <w:t xml:space="preserve">&lt;Space&gt;: </w:t>
-            </w:r>
-            <w:r>
-              <w:rPr>
-                <w:rFonts w:hint="eastAsia"/>
-                <w:szCs w:val="21"/>
-              </w:rPr>
-              <w:t>进入下一屏。</w:t>
-            </w:r>
-          </w:p>
-          <w:p>
-            <w:pPr>
-              <w:rPr>
-                <w:szCs w:val="21"/>
-              </w:rPr>
-            </w:pPr>
-            <w:r>
-              <w:rPr>
-                <w:rFonts w:hint="eastAsia"/>
-                <w:szCs w:val="21"/>
-                <w:highlight w:val="yellow"/>
-              </w:rPr>
-              <w:t>b</w:t>
-            </w:r>
-            <w:r>
-              <w:rPr>
-                <w:rFonts w:hint="eastAsia"/>
-                <w:szCs w:val="21"/>
-                <w:highlight w:val="yellow"/>
-              </w:rPr>
-              <w:t>键</w:t>
-            </w:r>
-            <w:r>
-              <w:rPr>
-                <w:rFonts w:hint="eastAsia"/>
-                <w:szCs w:val="21"/>
-              </w:rPr>
-              <w:t xml:space="preserve">: </w:t>
-            </w:r>
-            <w:r>
-              <w:rPr>
-                <w:rFonts w:hint="eastAsia"/>
-                <w:szCs w:val="21"/>
-              </w:rPr>
-              <w:t>在文本中前移</w:t>
-            </w:r>
-          </w:p>
-          <w:p>
-            <w:pPr>
-              <w:rPr>
-                <w:szCs w:val="21"/>
-              </w:rPr>
-            </w:pPr>
-            <w:r>
-              <w:rPr>
-                <w:rFonts w:hint="eastAsia"/>
-                <w:szCs w:val="21"/>
-              </w:rPr>
-              <w:t xml:space="preserve">&lt;Enter&gt;: </w:t>
-            </w:r>
-            <w:r>
-              <w:rPr>
-                <w:rFonts w:hint="eastAsia"/>
-                <w:szCs w:val="21"/>
-              </w:rPr>
-              <w:t>向下移动一行</w:t>
-            </w:r>
-            <w:r>
-              <w:rPr>
-                <w:rFonts w:hint="eastAsia"/>
-                <w:szCs w:val="21"/>
-              </w:rPr>
-              <w:t xml:space="preserve"> </w:t>
-            </w:r>
-          </w:p>
-          <w:p>
-            <w:pPr>
-              <w:rPr>
-                <w:szCs w:val="21"/>
-              </w:rPr>
-            </w:pPr>
-            <w:r>
-              <w:rPr>
-                <w:rFonts w:hint="eastAsia"/>
-                <w:szCs w:val="21"/>
-              </w:rPr>
-              <w:t>q</w:t>
-            </w:r>
-            <w:r>
-              <w:rPr>
-                <w:rFonts w:hint="eastAsia"/>
-                <w:szCs w:val="21"/>
-              </w:rPr>
-              <w:t>键或</w:t>
-            </w:r>
-            <w:r>
-              <w:rPr>
-                <w:rFonts w:hint="eastAsia"/>
-                <w:szCs w:val="21"/>
-              </w:rPr>
-              <w:t>&lt;Ctrl+C&gt;:</w:t>
-            </w:r>
-            <w:r>
-              <w:rPr>
-                <w:rFonts w:hint="eastAsia"/>
-                <w:szCs w:val="21"/>
-              </w:rPr>
-              <w:t>退出</w:t>
+              <w:t>以二进制方式读取文件内容</w:t>
             </w:r>
           </w:p>
         </w:tc>
@@ -4271,8 +4127,9 @@
             <w:r>
               <w:rPr>
                 <w:szCs w:val="21"/>
-              </w:rPr>
-              <w:t>less filename</w:t>
+                <w:highlight w:val="yellow"/>
+              </w:rPr>
+              <w:t>more filename</w:t>
             </w:r>
           </w:p>
         </w:tc>
@@ -4288,73 +4145,84 @@
             </w:pPr>
             <w:r>
               <w:rPr>
-                <w:szCs w:val="21"/>
-              </w:rPr>
-              <w:t>浏览文字档案的内容</w:t>
-            </w:r>
-            <w:r>
-              <w:rPr>
-                <w:rFonts w:hint="eastAsia"/>
-                <w:szCs w:val="21"/>
-              </w:rPr>
-              <w:t>,</w:t>
-            </w:r>
-            <w:r>
-              <w:rPr>
-                <w:rFonts w:hint="eastAsia"/>
-                <w:szCs w:val="21"/>
-              </w:rPr>
-              <w:t>相对于</w:t>
-            </w:r>
-            <w:r>
-              <w:rPr>
-                <w:rFonts w:hint="eastAsia"/>
-                <w:szCs w:val="21"/>
-              </w:rPr>
-              <w:t>more</w:t>
-            </w:r>
-            <w:r>
-              <w:rPr>
-                <w:rFonts w:hint="eastAsia"/>
-                <w:szCs w:val="21"/>
-              </w:rPr>
-              <w:t>，</w:t>
-            </w:r>
-            <w:r>
-              <w:rPr>
-                <w:rFonts w:hint="eastAsia"/>
-                <w:szCs w:val="21"/>
-              </w:rPr>
-              <w:t>less</w:t>
-            </w:r>
-            <w:r>
-              <w:rPr>
-                <w:rFonts w:hint="eastAsia"/>
-                <w:szCs w:val="21"/>
-              </w:rPr>
-              <w:t>可</w:t>
-            </w:r>
-            <w:r>
-              <w:rPr>
-                <w:rFonts w:hint="eastAsia"/>
-                <w:szCs w:val="21"/>
-              </w:rPr>
-              <w:lastRenderedPageBreak/>
-              <w:t>以往回卷动</w:t>
-            </w:r>
-          </w:p>
-          <w:p>
-            <w:pPr>
-              <w:rPr>
-                <w:szCs w:val="21"/>
-              </w:rPr>
-            </w:pPr>
-            <w:r>
-              <w:rPr>
-                <w:rFonts w:hint="eastAsia"/>
-                <w:szCs w:val="21"/>
-              </w:rPr>
-              <w:t>f/d</w:t>
+                <w:rFonts w:hint="eastAsia"/>
+                <w:szCs w:val="21"/>
+              </w:rPr>
+              <w:t>分屏显示文件内容</w:t>
+            </w:r>
+          </w:p>
+          <w:p>
+            <w:pPr>
+              <w:rPr>
+                <w:szCs w:val="21"/>
+              </w:rPr>
+            </w:pPr>
+            <w:r>
+              <w:rPr>
+                <w:rFonts w:hint="eastAsia"/>
+                <w:szCs w:val="21"/>
+                <w:highlight w:val="yellow"/>
+              </w:rPr>
+              <w:t>f</w:t>
+            </w:r>
+            <w:r>
+              <w:rPr>
+                <w:rFonts w:hint="eastAsia"/>
+                <w:szCs w:val="21"/>
+                <w:highlight w:val="yellow"/>
+              </w:rPr>
+              <w:t>键</w:t>
+            </w:r>
+            <w:r>
+              <w:rPr>
+                <w:rFonts w:hint="eastAsia"/>
+                <w:szCs w:val="21"/>
+              </w:rPr>
+              <w:t>或</w:t>
+            </w:r>
+            <w:r>
+              <w:rPr>
+                <w:rFonts w:hint="eastAsia"/>
+                <w:szCs w:val="21"/>
+              </w:rPr>
+              <w:t xml:space="preserve">&lt;Space&gt;: </w:t>
+            </w:r>
+            <w:r>
+              <w:rPr>
+                <w:rFonts w:hint="eastAsia"/>
+                <w:szCs w:val="21"/>
+              </w:rPr>
+              <w:t>进入下一屏。</w:t>
+            </w:r>
+          </w:p>
+          <w:p>
+            <w:pPr>
+              <w:rPr>
+                <w:szCs w:val="21"/>
+              </w:rPr>
+            </w:pPr>
+            <w:r>
+              <w:rPr>
+                <w:rFonts w:hint="eastAsia"/>
+                <w:szCs w:val="21"/>
+                <w:highlight w:val="yellow"/>
+              </w:rPr>
+              <w:t>b</w:t>
+            </w:r>
+            <w:r>
+              <w:rPr>
+                <w:rFonts w:hint="eastAsia"/>
+                <w:szCs w:val="21"/>
+                <w:highlight w:val="yellow"/>
+              </w:rPr>
+              <w:t>键</w:t>
+            </w:r>
+            <w:r>
+              <w:rPr>
+                <w:rFonts w:hint="eastAsia"/>
+                <w:szCs w:val="21"/>
+              </w:rPr>
+              <w:t xml:space="preserve">: </w:t>
             </w:r>
             <w:r>
               <w:rPr>
@@ -4375,27 +4243,6 @@
                 <w:rFonts w:hint="eastAsia"/>
                 <w:szCs w:val="21"/>
               </w:rPr>
-              <w:t>b/u</w:t>
-            </w:r>
-            <w:r>
-              <w:rPr>
-                <w:rFonts w:hint="eastAsia"/>
-                <w:szCs w:val="21"/>
-              </w:rPr>
-              <w:t>在文本中后移</w:t>
-            </w:r>
-          </w:p>
-          <w:p>
-            <w:pPr>
-              <w:rPr>
-                <w:szCs w:val="21"/>
-              </w:rPr>
-            </w:pPr>
-            <w:r>
-              <w:rPr>
-                <w:rFonts w:hint="eastAsia"/>
-                <w:szCs w:val="21"/>
-              </w:rPr>
               <w:t xml:space="preserve">&lt;Enter&gt;: </w:t>
             </w:r>
             <w:r>
@@ -4431,14 +4278,14 @@
                 <w:rFonts w:hint="eastAsia"/>
                 <w:szCs w:val="21"/>
               </w:rPr>
-              <w:t>键</w:t>
-            </w:r>
-            <w:r>
-              <w:rPr>
-                <w:rFonts w:hint="eastAsia"/>
-                <w:szCs w:val="21"/>
-              </w:rPr>
-              <w:t>:</w:t>
+              <w:t>键或</w:t>
+            </w:r>
+            <w:r>
+              <w:rPr>
+                <w:rFonts w:hint="eastAsia"/>
+                <w:szCs w:val="21"/>
+              </w:rPr>
+              <w:t>&lt;Ctrl+C&gt;:</w:t>
             </w:r>
             <w:r>
               <w:rPr>
@@ -4446,104 +4293,6 @@
                 <w:szCs w:val="21"/>
               </w:rPr>
               <w:t>退出</w:t>
-            </w:r>
-          </w:p>
-          <w:p>
-            <w:pPr>
-              <w:rPr>
-                <w:szCs w:val="21"/>
-              </w:rPr>
-            </w:pPr>
-          </w:p>
-          <w:p>
-            <w:pPr>
-              <w:rPr>
-                <w:szCs w:val="21"/>
-              </w:rPr>
-            </w:pPr>
-            <w:r>
-              <w:rPr>
-                <w:rFonts w:hint="eastAsia"/>
-                <w:szCs w:val="21"/>
-              </w:rPr>
-              <w:t>less</w:t>
-            </w:r>
-            <w:r>
-              <w:rPr>
-                <w:rFonts w:hint="eastAsia"/>
-                <w:szCs w:val="21"/>
-              </w:rPr>
-              <w:t>可以使用键盘上的上下键来前后翻页。</w:t>
-            </w:r>
-            <w:r>
-              <w:rPr>
-                <w:rFonts w:hint="eastAsia"/>
-                <w:szCs w:val="21"/>
-              </w:rPr>
-              <w:t>/</w:t>
-            </w:r>
-            <w:r>
-              <w:rPr>
-                <w:rFonts w:hint="eastAsia"/>
-                <w:szCs w:val="21"/>
-              </w:rPr>
-              <w:t>字符串：向下搜索；</w:t>
-            </w:r>
-          </w:p>
-          <w:p>
-            <w:pPr>
-              <w:rPr>
-                <w:szCs w:val="21"/>
-              </w:rPr>
-            </w:pPr>
-            <w:r>
-              <w:rPr>
-                <w:rFonts w:hint="eastAsia"/>
-                <w:szCs w:val="21"/>
-              </w:rPr>
-              <w:t>？字符串：向上搜索；</w:t>
-            </w:r>
-          </w:p>
-          <w:p>
-            <w:pPr>
-              <w:rPr>
-                <w:szCs w:val="21"/>
-              </w:rPr>
-            </w:pPr>
-            <w:r>
-              <w:rPr>
-                <w:rFonts w:hint="eastAsia"/>
-                <w:szCs w:val="21"/>
-              </w:rPr>
-              <w:t>n:</w:t>
-            </w:r>
-            <w:r>
-              <w:rPr>
-                <w:rFonts w:hint="eastAsia"/>
-                <w:szCs w:val="21"/>
-              </w:rPr>
-              <w:t>重复前一个搜索；</w:t>
-            </w:r>
-          </w:p>
-          <w:p>
-            <w:pPr>
-              <w:rPr>
-                <w:szCs w:val="21"/>
-              </w:rPr>
-            </w:pPr>
-            <w:r>
-              <w:rPr>
-                <w:rFonts w:hint="eastAsia"/>
-                <w:szCs w:val="21"/>
-              </w:rPr>
-              <w:t>N</w:t>
-            </w:r>
-            <w:r>
-              <w:rPr>
-                <w:rFonts w:hint="eastAsia"/>
-                <w:szCs w:val="21"/>
-              </w:rPr>
-              <w:t>：反向重复前一个搜索；</w:t>
             </w:r>
           </w:p>
         </w:tc>
@@ -4561,25 +4310,10 @@
             </w:pPr>
             <w:r>
               <w:rPr>
-                <w:rFonts w:hint="eastAsia"/>
                 <w:szCs w:val="21"/>
               </w:rPr>
               <w:lastRenderedPageBreak/>
-              <w:t>h</w:t>
-            </w:r>
-            <w:r>
-              <w:rPr>
-                <w:rFonts w:hint="eastAsia"/>
-                <w:szCs w:val="21"/>
-              </w:rPr>
-              <w:t xml:space="preserve">ead </w:t>
-            </w:r>
-            <w:r>
-              <w:rPr>
-                <w:rFonts w:hint="eastAsia"/>
-                <w:szCs w:val="21"/>
-              </w:rPr>
-              <w:t>[-n] filename</w:t>
+              <w:t>less filename</w:t>
             </w:r>
           </w:p>
         </w:tc>
@@ -4595,11 +4329,241 @@
             </w:pPr>
             <w:r>
               <w:rPr>
-                <w:rFonts w:hint="eastAsia"/>
-                <w:szCs w:val="21"/>
-              </w:rPr>
-              <w:t>显示文件前</w:t>
-            </w:r>
+                <w:szCs w:val="21"/>
+              </w:rPr>
+              <w:t>浏览文字档案的内容</w:t>
+            </w:r>
+            <w:r>
+              <w:rPr>
+                <w:rFonts w:hint="eastAsia"/>
+                <w:szCs w:val="21"/>
+              </w:rPr>
+              <w:t>,</w:t>
+            </w:r>
+            <w:r>
+              <w:rPr>
+                <w:rFonts w:hint="eastAsia"/>
+                <w:szCs w:val="21"/>
+              </w:rPr>
+              <w:t>相对于</w:t>
+            </w:r>
+            <w:r>
+              <w:rPr>
+                <w:rFonts w:hint="eastAsia"/>
+                <w:szCs w:val="21"/>
+              </w:rPr>
+              <w:t>more</w:t>
+            </w:r>
+            <w:r>
+              <w:rPr>
+                <w:rFonts w:hint="eastAsia"/>
+                <w:szCs w:val="21"/>
+              </w:rPr>
+              <w:t>，</w:t>
+            </w:r>
+            <w:r>
+              <w:rPr>
+                <w:rFonts w:hint="eastAsia"/>
+                <w:szCs w:val="21"/>
+              </w:rPr>
+              <w:t>less</w:t>
+            </w:r>
+            <w:r>
+              <w:rPr>
+                <w:rFonts w:hint="eastAsia"/>
+                <w:szCs w:val="21"/>
+              </w:rPr>
+              <w:t>可以往回卷动</w:t>
+            </w:r>
+          </w:p>
+          <w:p>
+            <w:pPr>
+              <w:rPr>
+                <w:szCs w:val="21"/>
+              </w:rPr>
+            </w:pPr>
+            <w:r>
+              <w:rPr>
+                <w:rFonts w:hint="eastAsia"/>
+                <w:szCs w:val="21"/>
+              </w:rPr>
+              <w:t>f/d</w:t>
+            </w:r>
+            <w:r>
+              <w:rPr>
+                <w:rFonts w:hint="eastAsia"/>
+                <w:szCs w:val="21"/>
+              </w:rPr>
+              <w:t>在文本中前移</w:t>
+            </w:r>
+          </w:p>
+          <w:p>
+            <w:pPr>
+              <w:rPr>
+                <w:szCs w:val="21"/>
+              </w:rPr>
+            </w:pPr>
+            <w:r>
+              <w:rPr>
+                <w:rFonts w:hint="eastAsia"/>
+                <w:szCs w:val="21"/>
+              </w:rPr>
+              <w:t>b/u</w:t>
+            </w:r>
+            <w:r>
+              <w:rPr>
+                <w:rFonts w:hint="eastAsia"/>
+                <w:szCs w:val="21"/>
+              </w:rPr>
+              <w:t>在文本中后移</w:t>
+            </w:r>
+          </w:p>
+          <w:p>
+            <w:pPr>
+              <w:rPr>
+                <w:szCs w:val="21"/>
+              </w:rPr>
+            </w:pPr>
+            <w:r>
+              <w:rPr>
+                <w:rFonts w:hint="eastAsia"/>
+                <w:szCs w:val="21"/>
+              </w:rPr>
+              <w:t xml:space="preserve">&lt;Enter&gt;: </w:t>
+            </w:r>
+            <w:r>
+              <w:rPr>
+                <w:rFonts w:hint="eastAsia"/>
+                <w:szCs w:val="21"/>
+              </w:rPr>
+              <w:t>向下移动一行</w:t>
+            </w:r>
+            <w:r>
+              <w:rPr>
+                <w:rFonts w:hint="eastAsia"/>
+                <w:szCs w:val="21"/>
+              </w:rPr>
+              <w:t xml:space="preserve"> </w:t>
+            </w:r>
+          </w:p>
+          <w:p>
+            <w:pPr>
+              <w:rPr>
+                <w:szCs w:val="21"/>
+              </w:rPr>
+            </w:pPr>
+            <w:r>
+              <w:rPr>
+                <w:rFonts w:hint="eastAsia"/>
+                <w:szCs w:val="21"/>
+              </w:rPr>
+              <w:t>q</w:t>
+            </w:r>
+            <w:r>
+              <w:rPr>
+                <w:rFonts w:hint="eastAsia"/>
+                <w:szCs w:val="21"/>
+              </w:rPr>
+              <w:t>键</w:t>
+            </w:r>
+            <w:r>
+              <w:rPr>
+                <w:rFonts w:hint="eastAsia"/>
+                <w:szCs w:val="21"/>
+              </w:rPr>
+              <w:t>:</w:t>
+            </w:r>
+            <w:r>
+              <w:rPr>
+                <w:rFonts w:hint="eastAsia"/>
+                <w:szCs w:val="21"/>
+              </w:rPr>
+              <w:t>退出</w:t>
+            </w:r>
+          </w:p>
+          <w:p>
+            <w:pPr>
+              <w:rPr>
+                <w:szCs w:val="21"/>
+              </w:rPr>
+            </w:pPr>
+          </w:p>
+          <w:p>
+            <w:pPr>
+              <w:rPr>
+                <w:szCs w:val="21"/>
+              </w:rPr>
+            </w:pPr>
+            <w:r>
+              <w:rPr>
+                <w:rFonts w:hint="eastAsia"/>
+                <w:szCs w:val="21"/>
+              </w:rPr>
+              <w:t>less</w:t>
+            </w:r>
+            <w:r>
+              <w:rPr>
+                <w:rFonts w:hint="eastAsia"/>
+                <w:szCs w:val="21"/>
+              </w:rPr>
+              <w:t>可以使用键盘上的上下键来前后翻页。</w:t>
+            </w:r>
+            <w:r>
+              <w:rPr>
+                <w:rFonts w:hint="eastAsia"/>
+                <w:szCs w:val="21"/>
+              </w:rPr>
+              <w:t>/</w:t>
+            </w:r>
+            <w:r>
+              <w:rPr>
+                <w:rFonts w:hint="eastAsia"/>
+                <w:szCs w:val="21"/>
+              </w:rPr>
+              <w:t>字符串：向下搜索；</w:t>
+            </w:r>
+          </w:p>
+          <w:p>
+            <w:pPr>
+              <w:rPr>
+                <w:szCs w:val="21"/>
+              </w:rPr>
+            </w:pPr>
+            <w:r>
+              <w:rPr>
+                <w:rFonts w:hint="eastAsia"/>
+                <w:szCs w:val="21"/>
+              </w:rPr>
+              <w:t>？字符串：向上搜索；</w:t>
+            </w:r>
+          </w:p>
+          <w:p>
+            <w:pPr>
+              <w:rPr>
+                <w:szCs w:val="21"/>
+              </w:rPr>
+            </w:pPr>
+            <w:r>
+              <w:rPr>
+                <w:rFonts w:hint="eastAsia"/>
+                <w:szCs w:val="21"/>
+              </w:rPr>
+              <w:t>n:</w:t>
+            </w:r>
+            <w:r>
+              <w:rPr>
+                <w:rFonts w:hint="eastAsia"/>
+                <w:szCs w:val="21"/>
+              </w:rPr>
+              <w:t>重复前一个搜索；</w:t>
+            </w:r>
+          </w:p>
+          <w:p>
+            <w:pPr>
+              <w:rPr>
+                <w:szCs w:val="21"/>
+              </w:rPr>
+            </w:pPr>
             <w:r>
               <w:rPr>
                 <w:rFonts w:hint="eastAsia"/>
@@ -4612,70 +4576,7 @@
                 <w:rFonts w:hint="eastAsia"/>
                 <w:szCs w:val="21"/>
               </w:rPr>
-              <w:t>行</w:t>
-            </w:r>
-            <w:r>
-              <w:rPr>
-                <w:rFonts w:hint="eastAsia"/>
-                <w:szCs w:val="21"/>
-              </w:rPr>
-              <w:t>，默认前五行</w:t>
-            </w:r>
-            <w:r>
-              <w:rPr>
-                <w:color w:val="FF0000"/>
-                <w:szCs w:val="21"/>
-              </w:rPr>
-              <w:t xml:space="preserve"> </w:t>
-            </w:r>
-          </w:p>
-          <w:p>
-            <w:pPr>
-              <w:rPr>
-                <w:szCs w:val="21"/>
-              </w:rPr>
-            </w:pPr>
-          </w:p>
-          <w:p>
-            <w:pPr>
-              <w:rPr>
-                <w:szCs w:val="21"/>
-              </w:rPr>
-            </w:pPr>
-            <w:r>
-              <w:rPr>
-                <w:rFonts w:hint="eastAsia"/>
-                <w:szCs w:val="21"/>
-              </w:rPr>
-              <w:t>head -1000 data</w:t>
-            </w:r>
-          </w:p>
-          <w:p>
-            <w:pPr>
-              <w:rPr>
-                <w:szCs w:val="21"/>
-              </w:rPr>
-            </w:pPr>
-            <w:r>
-              <w:rPr>
-                <w:rFonts w:hint="eastAsia"/>
-                <w:szCs w:val="21"/>
-              </w:rPr>
-              <w:t>取前</w:t>
-            </w:r>
-            <w:r>
-              <w:rPr>
-                <w:rFonts w:hint="eastAsia"/>
-                <w:szCs w:val="21"/>
-              </w:rPr>
-              <w:t>1000</w:t>
-            </w:r>
-            <w:r>
-              <w:rPr>
-                <w:rFonts w:hint="eastAsia"/>
-                <w:szCs w:val="21"/>
-              </w:rPr>
-              <w:t>行</w:t>
+              <w:t>：反向重复前一个搜索；</w:t>
             </w:r>
           </w:p>
         </w:tc>
@@ -4696,15 +4597,22 @@
                 <w:rFonts w:hint="eastAsia"/>
                 <w:szCs w:val="21"/>
               </w:rPr>
-              <w:t xml:space="preserve">tail   </w:t>
-            </w:r>
-          </w:p>
-          <w:p>
-            <w:pPr>
-              <w:rPr>
-                <w:szCs w:val="21"/>
-              </w:rPr>
-            </w:pPr>
+              <w:t>h</w:t>
+            </w:r>
+            <w:r>
+              <w:rPr>
+                <w:rFonts w:hint="eastAsia"/>
+                <w:szCs w:val="21"/>
+              </w:rPr>
+              <w:t xml:space="preserve">ead </w:t>
+            </w:r>
+            <w:r>
+              <w:rPr>
+                <w:rFonts w:hint="eastAsia"/>
+                <w:szCs w:val="21"/>
+              </w:rPr>
+              <w:t>[-n] filename</w:t>
+            </w:r>
           </w:p>
         </w:tc>
         <w:tc>
@@ -4722,14 +4630,14 @@
                 <w:rFonts w:hint="eastAsia"/>
                 <w:szCs w:val="21"/>
               </w:rPr>
-              <w:t>显示文件后</w:t>
-            </w:r>
-            <w:r>
-              <w:rPr>
-                <w:rFonts w:hint="eastAsia"/>
-                <w:szCs w:val="21"/>
-              </w:rPr>
-              <w:t>10</w:t>
+              <w:t>显示文件前</w:t>
+            </w:r>
+            <w:r>
+              <w:rPr>
+                <w:rFonts w:hint="eastAsia"/>
+                <w:szCs w:val="21"/>
+              </w:rPr>
+              <w:t>N</w:t>
             </w:r>
             <w:r>
               <w:rPr>
@@ -4738,53 +4646,68 @@
               </w:rPr>
               <w:t>行</w:t>
             </w:r>
-          </w:p>
-          <w:p>
-            <w:pPr>
-              <w:rPr>
-                <w:szCs w:val="21"/>
-              </w:rPr>
-            </w:pPr>
-          </w:p>
-          <w:p>
-            <w:pPr>
-              <w:rPr>
-                <w:szCs w:val="21"/>
-              </w:rPr>
-            </w:pPr>
-            <w:r>
-              <w:rPr>
-                <w:rFonts w:hint="eastAsia"/>
-                <w:szCs w:val="21"/>
-              </w:rPr>
-              <w:t xml:space="preserve">tail </w:t>
-            </w:r>
-            <w:r>
-              <w:rPr>
-                <w:szCs w:val="21"/>
-              </w:rPr>
-              <w:t>–</w:t>
-            </w:r>
-            <w:r>
-              <w:rPr>
-                <w:rFonts w:hint="eastAsia"/>
-                <w:szCs w:val="21"/>
-              </w:rPr>
-              <w:t>f process</w:t>
-            </w:r>
-          </w:p>
-          <w:p>
-            <w:pPr>
-              <w:rPr>
-                <w:szCs w:val="21"/>
-              </w:rPr>
-            </w:pPr>
-            <w:r>
-              <w:rPr>
-                <w:rFonts w:hint="eastAsia"/>
-                <w:szCs w:val="21"/>
-              </w:rPr>
-              <w:t>实时查看文件内容，在监控日志等文件查看时效果非常好</w:t>
+            <w:r>
+              <w:rPr>
+                <w:rFonts w:hint="eastAsia"/>
+                <w:szCs w:val="21"/>
+              </w:rPr>
+              <w:t>，默认前五行</w:t>
+            </w:r>
+            <w:r>
+              <w:rPr>
+                <w:color w:val="FF0000"/>
+                <w:szCs w:val="21"/>
+              </w:rPr>
+              <w:t xml:space="preserve"> </w:t>
+            </w:r>
+          </w:p>
+          <w:p>
+            <w:pPr>
+              <w:rPr>
+                <w:szCs w:val="21"/>
+              </w:rPr>
+            </w:pPr>
+          </w:p>
+          <w:p>
+            <w:pPr>
+              <w:rPr>
+                <w:szCs w:val="21"/>
+              </w:rPr>
+            </w:pPr>
+            <w:r>
+              <w:rPr>
+                <w:rFonts w:hint="eastAsia"/>
+                <w:szCs w:val="21"/>
+              </w:rPr>
+              <w:t>head -1000 data</w:t>
+            </w:r>
+          </w:p>
+          <w:p>
+            <w:pPr>
+              <w:rPr>
+                <w:szCs w:val="21"/>
+              </w:rPr>
+            </w:pPr>
+            <w:r>
+              <w:rPr>
+                <w:rFonts w:hint="eastAsia"/>
+                <w:szCs w:val="21"/>
+              </w:rPr>
+              <w:t>取前</w:t>
+            </w:r>
+            <w:r>
+              <w:rPr>
+                <w:rFonts w:hint="eastAsia"/>
+                <w:szCs w:val="21"/>
+              </w:rPr>
+              <w:t>1000</w:t>
+            </w:r>
+            <w:r>
+              <w:rPr>
+                <w:rFonts w:hint="eastAsia"/>
+                <w:szCs w:val="21"/>
+              </w:rPr>
+              <w:t>行</w:t>
             </w:r>
           </w:p>
         </w:tc>
@@ -4805,8 +4728,15 @@
                 <w:rFonts w:hint="eastAsia"/>
                 <w:szCs w:val="21"/>
               </w:rPr>
-              <w:t>pg</w:t>
-            </w:r>
+              <w:t xml:space="preserve">tail   </w:t>
+            </w:r>
+          </w:p>
+          <w:p>
+            <w:pPr>
+              <w:rPr>
+                <w:szCs w:val="21"/>
+              </w:rPr>
+            </w:pPr>
           </w:p>
         </w:tc>
         <w:tc>
@@ -4824,49 +4754,69 @@
                 <w:rFonts w:hint="eastAsia"/>
                 <w:szCs w:val="21"/>
               </w:rPr>
-              <w:t>分页显示文件内容</w:t>
-            </w:r>
-          </w:p>
-          <w:p>
-            <w:pPr>
-              <w:rPr>
-                <w:szCs w:val="21"/>
-              </w:rPr>
-            </w:pPr>
-            <w:r>
-              <w:rPr>
-                <w:rFonts w:hint="eastAsia"/>
-                <w:szCs w:val="21"/>
-              </w:rPr>
-              <w:t>q</w:t>
-            </w:r>
-            <w:r>
-              <w:rPr>
-                <w:rFonts w:hint="eastAsia"/>
-                <w:szCs w:val="21"/>
-              </w:rPr>
-              <w:t>退出</w:t>
-            </w:r>
-          </w:p>
-          <w:p>
-            <w:pPr>
-              <w:rPr>
-                <w:szCs w:val="21"/>
-              </w:rPr>
-            </w:pPr>
-            <w:r>
-              <w:rPr>
-                <w:rFonts w:hint="eastAsia"/>
-                <w:szCs w:val="21"/>
-              </w:rPr>
-              <w:t>&lt;Enter&gt;</w:t>
-            </w:r>
-            <w:r>
-              <w:rPr>
-                <w:rFonts w:hint="eastAsia"/>
-                <w:szCs w:val="21"/>
-              </w:rPr>
-              <w:t>向下翻页</w:t>
+              <w:t>显示文件后</w:t>
+            </w:r>
+            <w:r>
+              <w:rPr>
+                <w:rFonts w:hint="eastAsia"/>
+                <w:szCs w:val="21"/>
+              </w:rPr>
+              <w:t>10</w:t>
+            </w:r>
+            <w:r>
+              <w:rPr>
+                <w:rFonts w:hint="eastAsia"/>
+                <w:szCs w:val="21"/>
+              </w:rPr>
+              <w:t>行</w:t>
+            </w:r>
+          </w:p>
+          <w:p>
+            <w:pPr>
+              <w:rPr>
+                <w:szCs w:val="21"/>
+              </w:rPr>
+            </w:pPr>
+          </w:p>
+          <w:p>
+            <w:pPr>
+              <w:rPr>
+                <w:szCs w:val="21"/>
+              </w:rPr>
+            </w:pPr>
+            <w:r>
+              <w:rPr>
+                <w:rFonts w:hint="eastAsia"/>
+                <w:szCs w:val="21"/>
+              </w:rPr>
+              <w:t xml:space="preserve">tail </w:t>
+            </w:r>
+            <w:r>
+              <w:rPr>
+                <w:szCs w:val="21"/>
+              </w:rPr>
+              <w:t>–</w:t>
+            </w:r>
+            <w:r>
+              <w:rPr>
+                <w:rFonts w:hint="eastAsia"/>
+                <w:szCs w:val="21"/>
+              </w:rPr>
+              <w:t>f process</w:t>
+            </w:r>
+          </w:p>
+          <w:p>
+            <w:pPr>
+              <w:rPr>
+                <w:szCs w:val="21"/>
+              </w:rPr>
+            </w:pPr>
+            <w:r>
+              <w:rPr>
+                <w:rFonts w:hint="eastAsia"/>
+                <w:szCs w:val="21"/>
+              </w:rPr>
+              <w:t>实时查看文件内容，在监控日志等文件查看时效果非常好</w:t>
             </w:r>
           </w:p>
         </w:tc>
@@ -4885,6 +4835,88 @@
             <w:r>
               <w:rPr>
                 <w:rFonts w:hint="eastAsia"/>
+                <w:szCs w:val="21"/>
+              </w:rPr>
+              <w:t>pg</w:t>
+            </w:r>
+          </w:p>
+        </w:tc>
+        <w:tc>
+          <w:tcPr>
+            <w:tcW w:w="4081" w:type="dxa"/>
+          </w:tcPr>
+          <w:p>
+            <w:pPr>
+              <w:rPr>
+                <w:szCs w:val="21"/>
+              </w:rPr>
+            </w:pPr>
+            <w:r>
+              <w:rPr>
+                <w:rFonts w:hint="eastAsia"/>
+                <w:szCs w:val="21"/>
+              </w:rPr>
+              <w:t>分页显示文件内容</w:t>
+            </w:r>
+          </w:p>
+          <w:p>
+            <w:pPr>
+              <w:rPr>
+                <w:szCs w:val="21"/>
+              </w:rPr>
+            </w:pPr>
+            <w:r>
+              <w:rPr>
+                <w:rFonts w:hint="eastAsia"/>
+                <w:szCs w:val="21"/>
+              </w:rPr>
+              <w:t>q</w:t>
+            </w:r>
+            <w:r>
+              <w:rPr>
+                <w:rFonts w:hint="eastAsia"/>
+                <w:szCs w:val="21"/>
+              </w:rPr>
+              <w:t>退出</w:t>
+            </w:r>
+          </w:p>
+          <w:p>
+            <w:pPr>
+              <w:rPr>
+                <w:szCs w:val="21"/>
+              </w:rPr>
+            </w:pPr>
+            <w:r>
+              <w:rPr>
+                <w:rFonts w:hint="eastAsia"/>
+                <w:szCs w:val="21"/>
+              </w:rPr>
+              <w:t>&lt;Enter&gt;</w:t>
+            </w:r>
+            <w:r>
+              <w:rPr>
+                <w:rFonts w:hint="eastAsia"/>
+                <w:szCs w:val="21"/>
+              </w:rPr>
+              <w:t>向下翻页</w:t>
+            </w:r>
+          </w:p>
+        </w:tc>
+      </w:tr>
+      <w:tr>
+        <w:tc>
+          <w:tcPr>
+            <w:tcW w:w="4081" w:type="dxa"/>
+          </w:tcPr>
+          <w:p>
+            <w:pPr>
+              <w:rPr>
+                <w:szCs w:val="21"/>
+              </w:rPr>
+            </w:pPr>
+            <w:r>
+              <w:rPr>
+                <w:rFonts w:hint="eastAsia"/>
                 <w:bCs/>
                 <w:szCs w:val="21"/>
               </w:rPr>
@@ -5442,6 +5474,7 @@
                 <w:rFonts w:hint="eastAsia"/>
                 <w:szCs w:val="21"/>
               </w:rPr>
+              <w:lastRenderedPageBreak/>
               <w:t>如果用”</w:t>
             </w:r>
             <w:r>
@@ -5484,85 +5517,402 @@
                 <w:rFonts w:hint="eastAsia"/>
                 <w:szCs w:val="21"/>
               </w:rPr>
-              <w:t>，则表示标准</w:t>
-            </w:r>
-            <w:r>
-              <w:rPr>
-                <w:rFonts w:hint="eastAsia"/>
-                <w:szCs w:val="21"/>
+              <w:t>，则表示标准输入。</w:t>
+            </w:r>
+          </w:p>
+          <w:p>
+            <w:pPr>
+              <w:rPr>
+                <w:szCs w:val="21"/>
+              </w:rPr>
+            </w:pPr>
+            <w:r>
+              <w:rPr>
+                <w:rFonts w:hint="eastAsia"/>
+                <w:szCs w:val="21"/>
+              </w:rPr>
+              <w:t>如果</w:t>
+            </w:r>
+            <w:r>
+              <w:rPr>
+                <w:rFonts w:hint="eastAsia"/>
+                <w:szCs w:val="21"/>
+              </w:rPr>
+              <w:t>file1</w:t>
+            </w:r>
+            <w:r>
+              <w:rPr>
+                <w:rFonts w:hint="eastAsia"/>
+                <w:szCs w:val="21"/>
+              </w:rPr>
+              <w:t>或</w:t>
+            </w:r>
+            <w:r>
+              <w:rPr>
+                <w:rFonts w:hint="eastAsia"/>
+                <w:szCs w:val="21"/>
+              </w:rPr>
+              <w:t>file2</w:t>
+            </w:r>
+            <w:r>
+              <w:rPr>
+                <w:rFonts w:hint="eastAsia"/>
+                <w:szCs w:val="21"/>
+              </w:rPr>
+              <w:t>是目录，那么</w:t>
+            </w:r>
+            <w:r>
+              <w:rPr>
+                <w:rFonts w:hint="eastAsia"/>
+                <w:szCs w:val="21"/>
+              </w:rPr>
+              <w:t>diff</w:t>
+            </w:r>
+            <w:r>
+              <w:rPr>
+                <w:rFonts w:hint="eastAsia"/>
+                <w:szCs w:val="21"/>
+              </w:rPr>
+              <w:t>将使用该目录中的同名文件进行比较</w:t>
+            </w:r>
+            <w:r>
+              <w:rPr>
+                <w:rFonts w:hint="eastAsia"/>
+                <w:szCs w:val="21"/>
+              </w:rPr>
+              <w:t>.</w:t>
+            </w:r>
+            <w:r>
+              <w:rPr>
+                <w:rFonts w:hint="eastAsia"/>
+                <w:szCs w:val="21"/>
+              </w:rPr>
+              <w:t>同时指出哪个文件只出现在哪个目录中</w:t>
+            </w:r>
+          </w:p>
+          <w:p>
+            <w:pPr>
+              <w:rPr>
+                <w:szCs w:val="21"/>
+              </w:rPr>
+            </w:pPr>
+            <w:r>
+              <w:rPr>
+                <w:rFonts w:hint="eastAsia"/>
+                <w:szCs w:val="21"/>
+              </w:rPr>
+              <w:t xml:space="preserve">-b </w:t>
+            </w:r>
+            <w:r>
+              <w:rPr>
+                <w:rFonts w:hint="eastAsia"/>
+                <w:szCs w:val="21"/>
+              </w:rPr>
+              <w:t>忽略多个空白的取悦</w:t>
+            </w:r>
+          </w:p>
+          <w:p>
+            <w:pPr>
+              <w:rPr>
+                <w:szCs w:val="21"/>
+              </w:rPr>
+            </w:pPr>
+            <w:r>
+              <w:rPr>
+                <w:rFonts w:hint="eastAsia"/>
+                <w:szCs w:val="21"/>
+              </w:rPr>
+              <w:t xml:space="preserve">-B </w:t>
+            </w:r>
+            <w:r>
+              <w:rPr>
+                <w:rFonts w:hint="eastAsia"/>
+                <w:szCs w:val="21"/>
+              </w:rPr>
+              <w:t>忽略空行</w:t>
+            </w:r>
+          </w:p>
+          <w:p>
+            <w:pPr>
+              <w:rPr>
+                <w:szCs w:val="21"/>
+              </w:rPr>
+            </w:pPr>
+            <w:r>
+              <w:rPr>
+                <w:rFonts w:hint="eastAsia"/>
+                <w:szCs w:val="21"/>
+              </w:rPr>
+              <w:t xml:space="preserve">-i </w:t>
+            </w:r>
+            <w:r>
+              <w:rPr>
+                <w:rFonts w:hint="eastAsia"/>
+                <w:szCs w:val="21"/>
+              </w:rPr>
+              <w:t>忽略大小写</w:t>
+            </w:r>
+          </w:p>
+          <w:p>
+            <w:pPr>
+              <w:rPr>
+                <w:szCs w:val="21"/>
+              </w:rPr>
+            </w:pPr>
+          </w:p>
+        </w:tc>
+      </w:tr>
+      <w:tr>
+        <w:tc>
+          <w:tcPr>
+            <w:tcW w:w="4081" w:type="dxa"/>
+          </w:tcPr>
+          <w:p>
+            <w:pPr>
+              <w:rPr>
+                <w:bCs/>
+                <w:szCs w:val="21"/>
+                <w:highlight w:val="yellow"/>
+              </w:rPr>
+            </w:pPr>
+            <w:r>
+              <w:rPr>
+                <w:rFonts w:hint="eastAsia"/>
+                <w:bCs/>
+                <w:szCs w:val="21"/>
+                <w:highlight w:val="yellow"/>
               </w:rPr>
               <w:lastRenderedPageBreak/>
-              <w:t>输入。</w:t>
-            </w:r>
-          </w:p>
-          <w:p>
-            <w:pPr>
-              <w:rPr>
-                <w:szCs w:val="21"/>
-              </w:rPr>
-            </w:pPr>
-            <w:r>
-              <w:rPr>
-                <w:rFonts w:hint="eastAsia"/>
-                <w:szCs w:val="21"/>
-              </w:rPr>
-              <w:t>如果</w:t>
-            </w:r>
-            <w:r>
-              <w:rPr>
-                <w:rFonts w:hint="eastAsia"/>
-                <w:szCs w:val="21"/>
-              </w:rPr>
-              <w:t>file1</w:t>
-            </w:r>
-            <w:r>
-              <w:rPr>
-                <w:rFonts w:hint="eastAsia"/>
-                <w:szCs w:val="21"/>
-              </w:rPr>
-              <w:t>或</w:t>
-            </w:r>
-            <w:r>
-              <w:rPr>
-                <w:rFonts w:hint="eastAsia"/>
-                <w:szCs w:val="21"/>
-              </w:rPr>
-              <w:t>file2</w:t>
-            </w:r>
-            <w:r>
-              <w:rPr>
-                <w:rFonts w:hint="eastAsia"/>
-                <w:szCs w:val="21"/>
-              </w:rPr>
-              <w:t>是目录，那么</w:t>
-            </w:r>
-            <w:r>
-              <w:rPr>
-                <w:rFonts w:hint="eastAsia"/>
-                <w:szCs w:val="21"/>
-              </w:rPr>
-              <w:t>diff</w:t>
-            </w:r>
-            <w:r>
-              <w:rPr>
-                <w:rFonts w:hint="eastAsia"/>
-                <w:szCs w:val="21"/>
-              </w:rPr>
-              <w:t>将使用该目录中的同名文件进行比较</w:t>
-            </w:r>
-            <w:r>
-              <w:rPr>
-                <w:rFonts w:hint="eastAsia"/>
-                <w:szCs w:val="21"/>
-              </w:rPr>
-              <w:t>.</w:t>
-            </w:r>
-            <w:r>
-              <w:rPr>
-                <w:rFonts w:hint="eastAsia"/>
-                <w:szCs w:val="21"/>
-              </w:rPr>
-              <w:t>同时指出哪个文件只出现在哪个目录中</w:t>
+              <w:t>dos2unix</w:t>
+            </w:r>
+          </w:p>
+        </w:tc>
+        <w:tc>
+          <w:tcPr>
+            <w:tcW w:w="4081" w:type="dxa"/>
+          </w:tcPr>
+          <w:p>
+            <w:pPr>
+              <w:rPr>
+                <w:szCs w:val="21"/>
+              </w:rPr>
+            </w:pPr>
+            <w:r>
+              <w:rPr>
+                <w:szCs w:val="21"/>
+              </w:rPr>
+              <w:t>W</w:t>
+            </w:r>
+            <w:r>
+              <w:rPr>
+                <w:rFonts w:hint="eastAsia"/>
+                <w:szCs w:val="21"/>
+              </w:rPr>
+              <w:t xml:space="preserve">indows </w:t>
+            </w:r>
+            <w:r>
+              <w:rPr>
+                <w:rFonts w:hint="eastAsia"/>
+                <w:szCs w:val="21"/>
+              </w:rPr>
+              <w:t>文件转</w:t>
+            </w:r>
+            <w:r>
+              <w:rPr>
+                <w:rFonts w:hint="eastAsia"/>
+                <w:szCs w:val="21"/>
+              </w:rPr>
+              <w:t>linux</w:t>
+            </w:r>
+            <w:r>
+              <w:rPr>
+                <w:rFonts w:hint="eastAsia"/>
+                <w:szCs w:val="21"/>
+              </w:rPr>
+              <w:t>文件</w:t>
+            </w:r>
+          </w:p>
+          <w:p>
+            <w:pPr>
+              <w:rPr>
+                <w:szCs w:val="21"/>
+              </w:rPr>
+            </w:pPr>
+            <w:r>
+              <w:rPr>
+                <w:rFonts w:hint="eastAsia"/>
+                <w:szCs w:val="21"/>
+              </w:rPr>
+              <w:t>反向</w:t>
+            </w:r>
+            <w:r>
+              <w:rPr>
+                <w:rFonts w:hint="eastAsia"/>
+                <w:szCs w:val="21"/>
+              </w:rPr>
+              <w:t>unix2dos</w:t>
+            </w:r>
+          </w:p>
+        </w:tc>
+      </w:tr>
+      <w:tr>
+        <w:tc>
+          <w:tcPr>
+            <w:tcW w:w="4081" w:type="dxa"/>
+          </w:tcPr>
+          <w:p>
+            <w:pPr>
+              <w:rPr>
+                <w:bCs/>
+                <w:szCs w:val="21"/>
+                <w:highlight w:val="yellow"/>
+              </w:rPr>
+            </w:pPr>
+            <w:r>
+              <w:rPr>
+                <w:rFonts w:hint="eastAsia"/>
+                <w:bCs/>
+                <w:szCs w:val="21"/>
+                <w:highlight w:val="yellow"/>
+              </w:rPr>
+              <w:t>col [-xb]</w:t>
+            </w:r>
+          </w:p>
+        </w:tc>
+        <w:tc>
+          <w:tcPr>
+            <w:tcW w:w="4081" w:type="dxa"/>
+          </w:tcPr>
+          <w:p>
+            <w:pPr>
+              <w:rPr>
+                <w:szCs w:val="21"/>
+              </w:rPr>
+            </w:pPr>
+            <w:r>
+              <w:rPr>
+                <w:rFonts w:hint="eastAsia"/>
+                <w:szCs w:val="21"/>
+              </w:rPr>
+              <w:t>-x tab</w:t>
+            </w:r>
+            <w:r>
+              <w:rPr>
+                <w:rFonts w:hint="eastAsia"/>
+                <w:szCs w:val="21"/>
+              </w:rPr>
+              <w:t>转空格</w:t>
+            </w:r>
+          </w:p>
+          <w:p>
+            <w:pPr>
+              <w:rPr>
+                <w:szCs w:val="21"/>
+              </w:rPr>
+            </w:pPr>
+            <w:r>
+              <w:rPr>
+                <w:rFonts w:hint="eastAsia"/>
+                <w:szCs w:val="21"/>
+              </w:rPr>
+              <w:t>b</w:t>
+            </w:r>
+            <w:r>
+              <w:rPr>
+                <w:rFonts w:hint="eastAsia"/>
+                <w:szCs w:val="21"/>
+              </w:rPr>
+              <w:t>有反斜杠，仅保留反斜杠之后字符</w:t>
+            </w:r>
+          </w:p>
+        </w:tc>
+      </w:tr>
+      <w:tr>
+        <w:tc>
+          <w:tcPr>
+            <w:tcW w:w="4081" w:type="dxa"/>
+          </w:tcPr>
+          <w:p>
+            <w:pPr>
+              <w:rPr>
+                <w:bCs/>
+                <w:szCs w:val="21"/>
+                <w:highlight w:val="yellow"/>
+              </w:rPr>
+            </w:pPr>
+            <w:r>
+              <w:rPr>
+                <w:rFonts w:hint="eastAsia"/>
+                <w:bCs/>
+                <w:szCs w:val="21"/>
+                <w:highlight w:val="yellow"/>
+              </w:rPr>
+              <w:t>cmp [-s] file1 file2</w:t>
+            </w:r>
+          </w:p>
+        </w:tc>
+        <w:tc>
+          <w:tcPr>
+            <w:tcW w:w="4081" w:type="dxa"/>
+          </w:tcPr>
+          <w:p>
+            <w:pPr>
+              <w:rPr>
+                <w:szCs w:val="21"/>
+              </w:rPr>
+            </w:pPr>
+            <w:r>
+              <w:rPr>
+                <w:rFonts w:hint="eastAsia"/>
+                <w:szCs w:val="21"/>
+              </w:rPr>
+              <w:t>字节级别的比较</w:t>
+            </w:r>
+          </w:p>
+        </w:tc>
+      </w:tr>
+      <w:tr>
+        <w:tc>
+          <w:tcPr>
+            <w:tcW w:w="4081" w:type="dxa"/>
+          </w:tcPr>
+          <w:p>
+            <w:pPr>
+              <w:rPr>
+                <w:rFonts w:hint="eastAsia"/>
+                <w:bCs/>
+                <w:szCs w:val="21"/>
+                <w:highlight w:val="yellow"/>
+              </w:rPr>
+            </w:pPr>
+            <w:r>
+              <w:rPr>
+                <w:rFonts w:hint="eastAsia"/>
+                <w:bCs/>
+                <w:szCs w:val="21"/>
+                <w:highlight w:val="yellow"/>
+              </w:rPr>
+              <w:t>file filename</w:t>
+            </w:r>
+          </w:p>
+        </w:tc>
+        <w:tc>
+          <w:tcPr>
+            <w:tcW w:w="4081" w:type="dxa"/>
+          </w:tcPr>
+          <w:p>
+            <w:pPr>
+              <w:rPr>
+                <w:rFonts w:hint="eastAsia"/>
+                <w:szCs w:val="21"/>
+              </w:rPr>
+            </w:pPr>
+            <w:r>
+              <w:rPr>
+                <w:rFonts w:hint="eastAsia"/>
+                <w:szCs w:val="21"/>
+              </w:rPr>
+              <w:t>查看文件类型</w:t>
             </w:r>
           </w:p>
         </w:tc>
@@ -6349,7 +6699,15 @@
                 <w:rFonts w:hint="eastAsia"/>
                 <w:szCs w:val="21"/>
               </w:rPr>
-              <w:t>不加任何参数，默认文件的拥有者和权</w:t>
+              <w:t>不加任何参数，默认文</w:t>
+            </w:r>
+            <w:r>
+              <w:rPr>
+                <w:rFonts w:hint="eastAsia"/>
+                <w:szCs w:val="21"/>
+              </w:rPr>
+              <w:lastRenderedPageBreak/>
+              <w:t>件的拥有者和权</w:t>
             </w:r>
             <w:r>
               <w:rPr>
@@ -6416,6 +6774,7 @@
                 <w:rFonts w:hint="eastAsia"/>
                 <w:szCs w:val="21"/>
               </w:rPr>
+              <w:lastRenderedPageBreak/>
               <w:t>mv [</w:t>
             </w:r>
             <w:r>
@@ -6649,7 +7008,6 @@
                 <w:rFonts w:hint="eastAsia"/>
                 <w:szCs w:val="21"/>
               </w:rPr>
-              <w:lastRenderedPageBreak/>
               <w:t>删除文件或目录</w:t>
             </w:r>
           </w:p>
@@ -6701,7 +7059,6 @@
                 <w:rFonts w:hint="eastAsia"/>
                 <w:szCs w:val="21"/>
               </w:rPr>
-              <w:lastRenderedPageBreak/>
               <w:t>-</w:t>
             </w:r>
             <w:r>
@@ -6832,7 +7189,6 @@
               <w:rPr>
                 <w:szCs w:val="21"/>
               </w:rPr>
-              <w:lastRenderedPageBreak/>
               <w:t xml:space="preserve">ln [-s] </w:t>
             </w:r>
             <w:r>
@@ -7179,12 +7535,14 @@
             <w:pPr>
               <w:rPr>
                 <w:szCs w:val="21"/>
-              </w:rPr>
-            </w:pPr>
-            <w:r>
-              <w:rPr>
-                <w:rFonts w:hint="eastAsia"/>
-                <w:szCs w:val="21"/>
+                <w:highlight w:val="yellow"/>
+              </w:rPr>
+            </w:pPr>
+            <w:r>
+              <w:rPr>
+                <w:rFonts w:hint="eastAsia"/>
+                <w:szCs w:val="21"/>
+                <w:highlight w:val="yellow"/>
               </w:rPr>
               <w:t xml:space="preserve">-f </w:t>
             </w:r>
@@ -7192,6 +7550,7 @@
               <w:rPr>
                 <w:rFonts w:hint="eastAsia"/>
                 <w:szCs w:val="21"/>
+                <w:highlight w:val="yellow"/>
               </w:rPr>
               <w:t>初始编码</w:t>
             </w:r>
@@ -7200,12 +7559,14 @@
             <w:pPr>
               <w:rPr>
                 <w:szCs w:val="21"/>
-              </w:rPr>
-            </w:pPr>
-            <w:r>
-              <w:rPr>
-                <w:rFonts w:hint="eastAsia"/>
-                <w:szCs w:val="21"/>
+                <w:highlight w:val="yellow"/>
+              </w:rPr>
+            </w:pPr>
+            <w:r>
+              <w:rPr>
+                <w:rFonts w:hint="eastAsia"/>
+                <w:szCs w:val="21"/>
+                <w:highlight w:val="yellow"/>
               </w:rPr>
               <w:t xml:space="preserve">-t </w:t>
             </w:r>
@@ -7213,6 +7574,7 @@
               <w:rPr>
                 <w:rFonts w:hint="eastAsia"/>
                 <w:szCs w:val="21"/>
+                <w:highlight w:val="yellow"/>
               </w:rPr>
               <w:t>目标编码</w:t>
             </w:r>
@@ -7227,6 +7589,7 @@
               <w:rPr>
                 <w:rFonts w:hint="eastAsia"/>
                 <w:szCs w:val="21"/>
+                <w:highlight w:val="yellow"/>
               </w:rPr>
               <w:t xml:space="preserve">-o out_file  </w:t>
             </w:r>
@@ -7234,6 +7597,7 @@
               <w:rPr>
                 <w:rFonts w:hint="eastAsia"/>
                 <w:szCs w:val="21"/>
+                <w:highlight w:val="yellow"/>
               </w:rPr>
               <w:t>输出到目标文件</w:t>
             </w:r>
@@ -7697,6 +8061,7 @@
                 <w:highlight w:val="yellow"/>
                 <w:lang w:val="fr-FR"/>
               </w:rPr>
+              <w:lastRenderedPageBreak/>
               <w:t>which [-m] command</w:t>
             </w:r>
           </w:p>
@@ -7822,15 +8187,7 @@
                 <w:rFonts w:hint="eastAsia"/>
                 <w:szCs w:val="21"/>
               </w:rPr>
-              <w:t>而不仅</w:t>
-            </w:r>
-            <w:r>
-              <w:rPr>
-                <w:rFonts w:hint="eastAsia"/>
-                <w:szCs w:val="21"/>
-              </w:rPr>
-              <w:lastRenderedPageBreak/>
-              <w:t>仅列出第一个找到的命令名称</w:t>
+              <w:t>而不仅仅列出第一个找到的命令名称</w:t>
             </w:r>
           </w:p>
           <w:p>
@@ -7884,7 +8241,6 @@
                 <w:rFonts w:hint="eastAsia"/>
                 <w:szCs w:val="21"/>
               </w:rPr>
-              <w:lastRenderedPageBreak/>
               <w:t>locate [file]</w:t>
             </w:r>
           </w:p>
@@ -8559,6 +8915,7 @@
                 <w:rFonts w:hint="eastAsia"/>
                 <w:szCs w:val="21"/>
               </w:rPr>
+              <w:lastRenderedPageBreak/>
               <w:t>u</w:t>
             </w:r>
             <w:r>
@@ -9126,7 +9483,6 @@
               <w:rPr>
                 <w:szCs w:val="21"/>
               </w:rPr>
-              <w:lastRenderedPageBreak/>
               <w:t>chgrp group</w:t>
             </w:r>
             <w:r>
@@ -9683,7 +10039,15 @@
                 <w:rFonts w:hint="eastAsia"/>
                 <w:szCs w:val="21"/>
               </w:rPr>
-              <w:t>说明：允许系统管理员分配给普通用户一些合理的“权限”，让他们执行一些只有超级用户或其他特定用户才能完成的任务。经由</w:t>
+              <w:t>说明：允许系统管理员分配给普通用户一些合理的“权限”，让他们执行一些只有超级用户或其他特定用户才能完成的任务。</w:t>
+            </w:r>
+            <w:r>
+              <w:rPr>
+                <w:rFonts w:hint="eastAsia"/>
+                <w:szCs w:val="21"/>
+              </w:rPr>
+              <w:lastRenderedPageBreak/>
+              <w:t>经由</w:t>
             </w:r>
             <w:r>
               <w:rPr>
@@ -9732,6 +10096,7 @@
                 <w:rFonts w:hint="eastAsia"/>
                 <w:szCs w:val="21"/>
               </w:rPr>
+              <w:lastRenderedPageBreak/>
               <w:t>"super user do"</w:t>
             </w:r>
             <w:r>
@@ -9936,7 +10301,15 @@
                 <w:rFonts w:hint="eastAsia"/>
                 <w:szCs w:val="21"/>
               </w:rPr>
-              <w:t>预设为五）会问密码，这个参数是重新做一次确认，如果超过</w:t>
+              <w:t>预设为五）会问密码，</w:t>
+            </w:r>
+            <w:r>
+              <w:rPr>
+                <w:rFonts w:hint="eastAsia"/>
+                <w:szCs w:val="21"/>
+              </w:rPr>
+              <w:lastRenderedPageBreak/>
+              <w:t>这个参数是重新做一次确认，如果超过</w:t>
             </w:r>
             <w:r>
               <w:rPr>
@@ -10199,15 +10572,7 @@
                 <w:rFonts w:hint="eastAsia"/>
                 <w:szCs w:val="21"/>
               </w:rPr>
-              <w:t>的使</w:t>
-            </w:r>
-            <w:r>
-              <w:rPr>
-                <w:rFonts w:hint="eastAsia"/>
-                <w:szCs w:val="21"/>
-              </w:rPr>
-              <w:lastRenderedPageBreak/>
-              <w:t>用者号码）</w:t>
+              <w:t>的使用者号码）</w:t>
             </w:r>
             <w:r>
               <w:rPr>
@@ -11290,7 +11655,15 @@
                 <w:rFonts w:hint="eastAsia"/>
                 <w:szCs w:val="21"/>
               </w:rPr>
-              <w:t>【只输入一个额，当成年份处理了】</w:t>
+              <w:t>【只输入一个</w:t>
+            </w:r>
+            <w:r>
+              <w:rPr>
+                <w:rFonts w:hint="eastAsia"/>
+                <w:szCs w:val="21"/>
+              </w:rPr>
+              <w:lastRenderedPageBreak/>
+              <w:t>额，当成年份处理了】</w:t>
             </w:r>
           </w:p>
         </w:tc>
@@ -11315,6 +11688,7 @@
                 <w:szCs w:val="21"/>
                 <w:highlight w:val="yellow"/>
               </w:rPr>
+              <w:lastRenderedPageBreak/>
               <w:t>time [options] COMMAND [arguments]</w:t>
             </w:r>
           </w:p>
@@ -11547,7 +11921,6 @@
                 <w:rFonts w:hint="eastAsia"/>
                 <w:szCs w:val="21"/>
               </w:rPr>
-              <w:lastRenderedPageBreak/>
               <w:t>-z</w:t>
             </w:r>
             <w:r>
@@ -11919,7 +12292,6 @@
                 <w:rFonts w:hint="eastAsia"/>
                 <w:szCs w:val="21"/>
               </w:rPr>
-              <w:lastRenderedPageBreak/>
               <w:t>zip  [-options] file.zip filename</w:t>
             </w:r>
           </w:p>
@@ -12613,6 +12985,7 @@
                 <w:rFonts w:hint="eastAsia"/>
                 <w:szCs w:val="21"/>
               </w:rPr>
+              <w:lastRenderedPageBreak/>
               <w:t>提示输入密码，密码正确输入后登入新用户，输入</w:t>
             </w:r>
             <w:r>
@@ -12753,6 +13126,7 @@
                 <w:rFonts w:hint="eastAsia"/>
                 <w:szCs w:val="21"/>
               </w:rPr>
+              <w:lastRenderedPageBreak/>
               <w:t>〈</w:t>
             </w:r>
             <w:r>
@@ -13931,6 +14305,7 @@
           <w:sz w:val="21"/>
           <w:szCs w:val="21"/>
         </w:rPr>
+        <w:lastRenderedPageBreak/>
         <w:t>7.</w:t>
       </w:r>
       <w:r>
@@ -14126,18 +14501,52 @@
           <w:p>
             <w:pPr>
               <w:rPr>
+                <w:rFonts w:asciiTheme="minorEastAsia" w:hAnsiTheme="minorEastAsia" w:cs="Arial" w:hint="eastAsia"/>
+                <w:color w:val="000000"/>
+                <w:kern w:val="0"/>
+              </w:rPr>
+            </w:pPr>
+            <w:r>
+              <w:rPr>
                 <w:rFonts w:asciiTheme="minorEastAsia" w:hAnsiTheme="minorEastAsia" w:cs="Arial"/>
                 <w:color w:val="000000"/>
                 <w:kern w:val="0"/>
               </w:rPr>
-            </w:pPr>
-            <w:r>
+              <w:t>-s统计此目录中所有文件大小总和</w:t>
+            </w:r>
+          </w:p>
+          <w:p>
+            <w:pPr>
+              <w:rPr>
+                <w:rFonts w:asciiTheme="minorEastAsia" w:hAnsiTheme="minorEastAsia" w:cs="Arial" w:hint="eastAsia"/>
+                <w:color w:val="000000"/>
+                <w:kern w:val="0"/>
+              </w:rPr>
+            </w:pPr>
+            <w:r>
+              <w:rPr>
+                <w:rFonts w:asciiTheme="minorEastAsia" w:hAnsiTheme="minorEastAsia" w:cs="Arial" w:hint="eastAsia"/>
+                <w:color w:val="000000"/>
+                <w:kern w:val="0"/>
+              </w:rPr>
+              <w:t>-k kb</w:t>
+            </w:r>
+          </w:p>
+          <w:p>
+            <w:pPr>
               <w:rPr>
                 <w:rFonts w:asciiTheme="minorEastAsia" w:hAnsiTheme="minorEastAsia" w:cs="Arial"/>
                 <w:color w:val="000000"/>
                 <w:kern w:val="0"/>
               </w:rPr>
-              <w:t>-s统计此目录中所有文件大小总和</w:t>
+            </w:pPr>
+            <w:r>
+              <w:rPr>
+                <w:rFonts w:asciiTheme="minorEastAsia" w:hAnsiTheme="minorEastAsia" w:cs="Arial" w:hint="eastAsia"/>
+                <w:color w:val="000000"/>
+                <w:kern w:val="0"/>
+              </w:rPr>
+              <w:t>-m MB</w:t>
             </w:r>
           </w:p>
           <w:p>
@@ -14193,7 +14602,6 @@
               <w:rPr>
                 <w:szCs w:val="21"/>
               </w:rPr>
-              <w:lastRenderedPageBreak/>
               <w:t>df</w:t>
             </w:r>
           </w:p>
@@ -14859,7 +15267,14 @@
               <w:rPr>
                 <w:szCs w:val="21"/>
               </w:rPr>
-              <w:t>载入点</w:t>
+              <w:t>载入</w:t>
+            </w:r>
+            <w:r>
+              <w:rPr>
+                <w:szCs w:val="21"/>
+              </w:rPr>
+              <w:lastRenderedPageBreak/>
+              <w:t>点</w:t>
             </w:r>
           </w:p>
         </w:tc>
@@ -14879,6 +15294,7 @@
               <w:rPr>
                 <w:szCs w:val="21"/>
               </w:rPr>
+              <w:lastRenderedPageBreak/>
               <w:t>加载一个硬件设备</w:t>
             </w:r>
           </w:p>
@@ -14894,6 +15310,7 @@
               <w:rPr>
                 <w:szCs w:val="21"/>
               </w:rPr>
+              <w:lastRenderedPageBreak/>
               <w:t xml:space="preserve">eg: mount /dev/cdrom </w:t>
             </w:r>
             <w:r>
@@ -15220,14 +15637,7 @@
               <w:rPr>
                 <w:szCs w:val="21"/>
               </w:rPr>
-              <w:t>次，</w:t>
-            </w:r>
-            <w:r>
-              <w:rPr>
-                <w:szCs w:val="21"/>
-              </w:rPr>
-              <w:lastRenderedPageBreak/>
-              <w:t>然后将结果输出到</w:t>
+              <w:t>次，然后将结果输出到</w:t>
             </w:r>
             <w:r>
               <w:rPr>
@@ -15255,7 +15665,6 @@
                 <w:color w:val="000000"/>
                 <w:szCs w:val="21"/>
               </w:rPr>
-              <w:lastRenderedPageBreak/>
               <w:t>ps</w:t>
             </w:r>
             <w:r>
@@ -15405,6 +15814,29 @@
               <w:t>ps -ef |grep</w:t>
             </w:r>
           </w:p>
+          <w:p>
+            <w:pPr>
+              <w:pStyle w:val="a5"/>
+              <w:ind w:firstLineChars="0" w:firstLine="0"/>
+              <w:rPr>
+                <w:szCs w:val="21"/>
+              </w:rPr>
+            </w:pPr>
+            <w:r>
+              <w:rPr>
+                <w:rFonts w:hint="eastAsia"/>
+                <w:szCs w:val="21"/>
+              </w:rPr>
+              <w:t xml:space="preserve">ps -lA </w:t>
+            </w:r>
+            <w:r>
+              <w:rPr>
+                <w:rFonts w:hint="eastAsia"/>
+                <w:szCs w:val="21"/>
+              </w:rPr>
+              <w:t>长格式</w:t>
+            </w:r>
+          </w:p>
         </w:tc>
       </w:tr>
       <w:tr>
@@ -15476,15 +15908,125 @@
           <w:p>
             <w:pPr>
               <w:rPr>
+                <w:rFonts w:asciiTheme="majorEastAsia" w:eastAsiaTheme="majorEastAsia" w:hAnsiTheme="majorEastAsia"/>
+              </w:rPr>
+            </w:pPr>
+            <w:r>
+              <w:rPr>
+                <w:rFonts w:asciiTheme="majorEastAsia" w:eastAsiaTheme="majorEastAsia" w:hAnsiTheme="majorEastAsia" w:hint="eastAsia"/>
+              </w:rPr>
+              <w:t>格式为“分 时 日 月 周 命令 1&gt;right 2&gt;error”</w:t>
+            </w:r>
+          </w:p>
+          <w:p>
+            <w:pPr>
+              <w:rPr>
+                <w:rFonts w:asciiTheme="majorEastAsia" w:eastAsiaTheme="majorEastAsia" w:hAnsiTheme="majorEastAsia"/>
+              </w:rPr>
+            </w:pPr>
+            <w:r>
+              <w:rPr>
+                <w:rFonts w:asciiTheme="majorEastAsia" w:eastAsiaTheme="majorEastAsia" w:hAnsiTheme="majorEastAsia" w:hint="eastAsia"/>
+              </w:rPr>
+              <w:t>crontab -l|-e|-r 查，编辑，删除</w:t>
+            </w:r>
+          </w:p>
+          <w:p>
+            <w:pPr>
+              <w:rPr>
+                <w:rFonts w:asciiTheme="majorEastAsia" w:eastAsiaTheme="majorEastAsia" w:hAnsiTheme="majorEastAsia"/>
+              </w:rPr>
+            </w:pPr>
+            <w:r>
+              <w:rPr>
+                <w:rFonts w:asciiTheme="majorEastAsia" w:eastAsiaTheme="majorEastAsia" w:hAnsiTheme="majorEastAsia" w:hint="eastAsia"/>
+              </w:rPr>
+              <w:t>[</w:t>
+            </w:r>
+            <w:r>
+              <w:rPr>
+                <w:rFonts w:asciiTheme="majorEastAsia" w:eastAsiaTheme="majorEastAsia" w:hAnsiTheme="majorEastAsia" w:hint="eastAsia"/>
+              </w:rPr>
+              <w:t>待</w:t>
+            </w:r>
+            <w:r>
+              <w:rPr>
+                <w:rFonts w:asciiTheme="majorEastAsia" w:eastAsiaTheme="majorEastAsia" w:hAnsiTheme="majorEastAsia" w:hint="eastAsia"/>
+              </w:rPr>
+              <w:t>细化]</w:t>
+            </w:r>
+          </w:p>
+          <w:p>
+            <w:pPr>
+              <w:rPr>
+                <w:rFonts w:asciiTheme="majorEastAsia" w:eastAsiaTheme="majorEastAsia" w:hAnsiTheme="majorEastAsia"/>
+              </w:rPr>
+            </w:pPr>
+            <w:r>
+              <w:rPr>
+                <w:rFonts w:asciiTheme="majorEastAsia" w:eastAsiaTheme="majorEastAsia" w:hAnsiTheme="majorEastAsia" w:hint="eastAsia"/>
+              </w:rPr>
+              <w:t>范围：0-59 0-23 1-12 0-7 命令</w:t>
+            </w:r>
+          </w:p>
+          <w:p>
+            <w:pPr>
+              <w:rPr>
+                <w:rFonts w:asciiTheme="majorEastAsia" w:eastAsiaTheme="majorEastAsia" w:hAnsiTheme="majorEastAsia"/>
+              </w:rPr>
+            </w:pPr>
+            <w:r>
+              <w:rPr>
+                <w:rFonts w:asciiTheme="majorEastAsia" w:eastAsiaTheme="majorEastAsia" w:hAnsiTheme="majorEastAsia" w:hint="eastAsia"/>
+              </w:rPr>
+              <w:t>*任何时刻都接受</w:t>
+            </w:r>
+          </w:p>
+          <w:p>
+            <w:pPr>
+              <w:rPr>
+                <w:rFonts w:asciiTheme="majorEastAsia" w:eastAsiaTheme="majorEastAsia" w:hAnsiTheme="majorEastAsia"/>
+              </w:rPr>
+            </w:pPr>
+            <w:r>
+              <w:rPr>
+                <w:rFonts w:asciiTheme="majorEastAsia" w:eastAsiaTheme="majorEastAsia" w:hAnsiTheme="majorEastAsia" w:hint="eastAsia"/>
+              </w:rPr>
+              <w:t>,分隔时段</w:t>
+            </w:r>
+          </w:p>
+          <w:p>
+            <w:pPr>
+              <w:rPr>
+                <w:rFonts w:asciiTheme="majorEastAsia" w:eastAsiaTheme="majorEastAsia" w:hAnsiTheme="majorEastAsia"/>
+              </w:rPr>
+            </w:pPr>
+            <w:r>
+              <w:rPr>
+                <w:rFonts w:asciiTheme="majorEastAsia" w:eastAsiaTheme="majorEastAsia" w:hAnsiTheme="majorEastAsia" w:hint="eastAsia"/>
+              </w:rPr>
+              <w:t>-一段时间范围</w:t>
+            </w:r>
+          </w:p>
+          <w:p>
+            <w:pPr>
+              <w:rPr>
+                <w:rFonts w:asciiTheme="majorEastAsia" w:eastAsiaTheme="majorEastAsia" w:hAnsiTheme="majorEastAsia"/>
+              </w:rPr>
+            </w:pPr>
+            <w:r>
+              <w:rPr>
+                <w:rFonts w:asciiTheme="majorEastAsia" w:eastAsiaTheme="majorEastAsia" w:hAnsiTheme="majorEastAsia" w:hint="eastAsia"/>
+              </w:rPr>
+              <w:t>/n每个n个单位时间</w:t>
+            </w:r>
+          </w:p>
+          <w:p>
+            <w:pPr>
+              <w:rPr>
                 <w:rFonts w:ascii="Verdana" w:hAnsi="Verdana"/>
               </w:rPr>
             </w:pPr>
-            <w:r>
-              <w:rPr>
-                <w:rFonts w:asciiTheme="majorEastAsia" w:eastAsiaTheme="majorEastAsia" w:hAnsiTheme="majorEastAsia" w:hint="eastAsia"/>
-              </w:rPr>
-              <w:t>格式为“分 时 日 月 周 命令 1&gt;right 2&gt;error”</w:t>
-            </w:r>
           </w:p>
         </w:tc>
       </w:tr>
@@ -15587,6 +16129,48 @@
               <w:t>查看内存的使用</w:t>
             </w:r>
           </w:p>
+          <w:p>
+            <w:r>
+              <w:rPr>
+                <w:rFonts w:hint="eastAsia"/>
+              </w:rPr>
+              <w:t>free -b|-k|-M|-g -t</w:t>
+            </w:r>
+          </w:p>
+          <w:p>
+            <w:r>
+              <w:rPr>
+                <w:rFonts w:hint="eastAsia"/>
+              </w:rPr>
+              <w:t>b/kb/M/G</w:t>
+            </w:r>
+            <w:r>
+              <w:rPr>
+                <w:rFonts w:hint="eastAsia"/>
+              </w:rPr>
+              <w:t>单位</w:t>
+            </w:r>
+          </w:p>
+          <w:p>
+            <w:r>
+              <w:rPr>
+                <w:rFonts w:hint="eastAsia"/>
+              </w:rPr>
+              <w:t>-t</w:t>
+            </w:r>
+            <w:r>
+              <w:rPr>
+                <w:rFonts w:hint="eastAsia"/>
+              </w:rPr>
+              <w:t>显示物理内存及</w:t>
+            </w:r>
+            <w:r>
+              <w:rPr>
+                <w:rFonts w:hint="eastAsia"/>
+              </w:rPr>
+              <w:t>swap</w:t>
+            </w:r>
+          </w:p>
         </w:tc>
       </w:tr>
       <w:tr>
@@ -15726,6 +16310,20 @@
               <w:t>killall -9 processname</w:t>
             </w:r>
           </w:p>
+          <w:p>
+            <w:r>
+              <w:rPr>
+                <w:rFonts w:hint="eastAsia"/>
+              </w:rPr>
+              <w:t xml:space="preserve">kill -l </w:t>
+            </w:r>
+            <w:r>
+              <w:rPr>
+                <w:rFonts w:hint="eastAsia"/>
+              </w:rPr>
+              <w:t>列出目前已有信号类型</w:t>
+            </w:r>
+          </w:p>
         </w:tc>
       </w:tr>
       <w:tr>
@@ -15745,6 +16343,7 @@
               <w:rPr>
                 <w:szCs w:val="21"/>
               </w:rPr>
+              <w:lastRenderedPageBreak/>
               <w:t>&amp;</w:t>
             </w:r>
             <w:r>
@@ -16384,6 +16983,20 @@
                 <w:kern w:val="0"/>
               </w:rPr>
             </w:pPr>
+            <w:r>
+              <w:rPr>
+                <w:rFonts w:hint="eastAsia"/>
+                <w:kern w:val="0"/>
+              </w:rPr>
+              <w:t xml:space="preserve">-tuln </w:t>
+            </w:r>
+            <w:r>
+              <w:rPr>
+                <w:rFonts w:hint="eastAsia"/>
+                <w:kern w:val="0"/>
+              </w:rPr>
+              <w:t>查看端口</w:t>
+            </w:r>
           </w:p>
         </w:tc>
       </w:tr>
@@ -16578,6 +17191,54 @@
             </w:pPr>
             <w:r>
               <w:rPr>
+                <w:rFonts w:ascii="Verdana" w:hAnsi="Verdana" w:hint="eastAsia"/>
+                <w:color w:val="000000"/>
+                <w:szCs w:val="21"/>
+              </w:rPr>
+              <w:t>uptime</w:t>
+            </w:r>
+          </w:p>
+        </w:tc>
+        <w:tc>
+          <w:tcPr>
+            <w:tcW w:w="4719" w:type="dxa"/>
+          </w:tcPr>
+          <w:p>
+            <w:pPr>
+              <w:rPr>
+                <w:rFonts w:ascii="Verdana" w:hAnsi="Verdana"/>
+                <w:color w:val="000000"/>
+                <w:szCs w:val="21"/>
+              </w:rPr>
+            </w:pPr>
+            <w:r>
+              <w:rPr>
+                <w:rFonts w:ascii="Verdana" w:hAnsi="Verdana" w:hint="eastAsia"/>
+                <w:color w:val="000000"/>
+                <w:szCs w:val="21"/>
+              </w:rPr>
+              <w:t>工作时间及负载</w:t>
+            </w:r>
+          </w:p>
+        </w:tc>
+      </w:tr>
+      <w:tr>
+        <w:tc>
+          <w:tcPr>
+            <w:tcW w:w="3443" w:type="dxa"/>
+          </w:tcPr>
+          <w:p>
+            <w:pPr>
+              <w:pStyle w:val="a5"/>
+              <w:ind w:firstLineChars="0" w:firstLine="0"/>
+              <w:rPr>
+                <w:rFonts w:ascii="Verdana" w:hAnsi="Verdana"/>
+                <w:color w:val="000000"/>
+                <w:szCs w:val="21"/>
+              </w:rPr>
+            </w:pPr>
+            <w:r>
+              <w:rPr>
                 <w:rFonts w:ascii="Verdana" w:hAnsi="Verdana"/>
                 <w:color w:val="000000"/>
                 <w:szCs w:val="21"/>
@@ -16711,6 +17372,241 @@
                 <w:szCs w:val="21"/>
               </w:rPr>
               <w:t>查看操作系统版本</w:t>
+            </w:r>
+          </w:p>
+        </w:tc>
+      </w:tr>
+      <w:tr>
+        <w:tc>
+          <w:tcPr>
+            <w:tcW w:w="3443" w:type="dxa"/>
+          </w:tcPr>
+          <w:p>
+            <w:pPr>
+              <w:rPr>
+                <w:szCs w:val="21"/>
+              </w:rPr>
+            </w:pPr>
+            <w:r>
+              <w:rPr>
+                <w:rFonts w:hint="eastAsia"/>
+                <w:szCs w:val="21"/>
+              </w:rPr>
+              <w:t>env</w:t>
+            </w:r>
+          </w:p>
+        </w:tc>
+        <w:tc>
+          <w:tcPr>
+            <w:tcW w:w="4719" w:type="dxa"/>
+          </w:tcPr>
+          <w:p>
+            <w:pPr>
+              <w:rPr>
+                <w:szCs w:val="21"/>
+              </w:rPr>
+            </w:pPr>
+            <w:r>
+              <w:rPr>
+                <w:rFonts w:hint="eastAsia"/>
+                <w:szCs w:val="21"/>
+              </w:rPr>
+              <w:t>查看所有环境设置的环境变量</w:t>
+            </w:r>
+          </w:p>
+        </w:tc>
+      </w:tr>
+      <w:tr>
+        <w:tc>
+          <w:tcPr>
+            <w:tcW w:w="3443" w:type="dxa"/>
+          </w:tcPr>
+          <w:p>
+            <w:pPr>
+              <w:rPr>
+                <w:szCs w:val="21"/>
+              </w:rPr>
+            </w:pPr>
+            <w:r>
+              <w:rPr>
+                <w:rFonts w:hint="eastAsia"/>
+                <w:szCs w:val="21"/>
+              </w:rPr>
+              <w:t>set</w:t>
+            </w:r>
+          </w:p>
+        </w:tc>
+        <w:tc>
+          <w:tcPr>
+            <w:tcW w:w="4719" w:type="dxa"/>
+          </w:tcPr>
+          <w:p>
+            <w:pPr>
+              <w:rPr>
+                <w:szCs w:val="21"/>
+              </w:rPr>
+            </w:pPr>
+            <w:r>
+              <w:rPr>
+                <w:rFonts w:hint="eastAsia"/>
+                <w:szCs w:val="21"/>
+              </w:rPr>
+              <w:t>查看所有变量</w:t>
+            </w:r>
+          </w:p>
+        </w:tc>
+      </w:tr>
+      <w:tr>
+        <w:tc>
+          <w:tcPr>
+            <w:tcW w:w="3443" w:type="dxa"/>
+          </w:tcPr>
+          <w:p>
+            <w:pPr>
+              <w:rPr>
+                <w:szCs w:val="21"/>
+              </w:rPr>
+            </w:pPr>
+            <w:r>
+              <w:rPr>
+                <w:rFonts w:hint="eastAsia"/>
+                <w:szCs w:val="21"/>
+              </w:rPr>
+              <w:t>export</w:t>
+            </w:r>
+          </w:p>
+        </w:tc>
+        <w:tc>
+          <w:tcPr>
+            <w:tcW w:w="4719" w:type="dxa"/>
+          </w:tcPr>
+          <w:p>
+            <w:pPr>
+              <w:rPr>
+                <w:szCs w:val="21"/>
+              </w:rPr>
+            </w:pPr>
+            <w:r>
+              <w:rPr>
+                <w:rFonts w:hint="eastAsia"/>
+                <w:szCs w:val="21"/>
+              </w:rPr>
+              <w:t>设置环境变量，</w:t>
+            </w:r>
+            <w:r>
+              <w:rPr>
+                <w:rFonts w:hint="eastAsia"/>
+                <w:szCs w:val="21"/>
+              </w:rPr>
+              <w:t>可被子</w:t>
+            </w:r>
+            <w:r>
+              <w:rPr>
+                <w:rFonts w:hint="eastAsia"/>
+                <w:szCs w:val="21"/>
+              </w:rPr>
+              <w:t>shell</w:t>
+            </w:r>
+            <w:r>
+              <w:rPr>
+                <w:rFonts w:hint="eastAsia"/>
+                <w:szCs w:val="21"/>
+              </w:rPr>
+              <w:t>引用</w:t>
+            </w:r>
+          </w:p>
+        </w:tc>
+      </w:tr>
+      <w:tr>
+        <w:tc>
+          <w:tcPr>
+            <w:tcW w:w="3443" w:type="dxa"/>
+          </w:tcPr>
+          <w:p>
+            <w:pPr>
+              <w:rPr>
+                <w:szCs w:val="21"/>
+              </w:rPr>
+            </w:pPr>
+            <w:r>
+              <w:rPr>
+                <w:rFonts w:hint="eastAsia"/>
+                <w:szCs w:val="21"/>
+              </w:rPr>
+              <w:t>locale</w:t>
+            </w:r>
+          </w:p>
+        </w:tc>
+        <w:tc>
+          <w:tcPr>
+            <w:tcW w:w="4719" w:type="dxa"/>
+          </w:tcPr>
+          <w:p>
+            <w:pPr>
+              <w:rPr>
+                <w:szCs w:val="21"/>
+              </w:rPr>
+            </w:pPr>
+            <w:r>
+              <w:rPr>
+                <w:rFonts w:hint="eastAsia"/>
+                <w:szCs w:val="21"/>
+              </w:rPr>
+              <w:t>查看当前语言信息</w:t>
+            </w:r>
+          </w:p>
+        </w:tc>
+      </w:tr>
+      <w:tr>
+        <w:tc>
+          <w:tcPr>
+            <w:tcW w:w="3443" w:type="dxa"/>
+          </w:tcPr>
+          <w:p>
+            <w:pPr>
+              <w:rPr>
+                <w:szCs w:val="21"/>
+              </w:rPr>
+            </w:pPr>
+            <w:r>
+              <w:rPr>
+                <w:rFonts w:hint="eastAsia"/>
+                <w:szCs w:val="21"/>
+              </w:rPr>
+              <w:t>ulimit -c unlimited</w:t>
+            </w:r>
+          </w:p>
+        </w:tc>
+        <w:tc>
+          <w:tcPr>
+            <w:tcW w:w="4719" w:type="dxa"/>
+          </w:tcPr>
+          <w:p>
+            <w:pPr>
+              <w:rPr>
+                <w:szCs w:val="21"/>
+              </w:rPr>
+            </w:pPr>
+            <w:r>
+              <w:rPr>
+                <w:rFonts w:hint="eastAsia"/>
+                <w:szCs w:val="21"/>
+              </w:rPr>
+              <w:t>配额设置，开启可以输出</w:t>
+            </w:r>
+            <w:r>
+              <w:rPr>
+                <w:rFonts w:hint="eastAsia"/>
+                <w:szCs w:val="21"/>
+              </w:rPr>
+              <w:t>core</w:t>
+            </w:r>
+            <w:r>
+              <w:rPr>
+                <w:rFonts w:hint="eastAsia"/>
+                <w:szCs w:val="21"/>
+              </w:rPr>
+              <w:t>文件</w:t>
             </w:r>
           </w:p>
         </w:tc>
@@ -16733,7 +17629,6 @@
           <w:sz w:val="21"/>
           <w:szCs w:val="21"/>
         </w:rPr>
-        <w:lastRenderedPageBreak/>
         <w:t>9.</w:t>
       </w:r>
       <w:r>
@@ -17164,6 +18059,7 @@
               <w:rPr>
                 <w:rFonts w:hint="eastAsia"/>
               </w:rPr>
+              <w:lastRenderedPageBreak/>
               <w:t>mtr</w:t>
             </w:r>
             <w:r>
@@ -17559,6 +18455,66 @@
               <w:t>显示用户过去命用的命令</w:t>
             </w:r>
           </w:p>
+          <w:p>
+            <w:pPr>
+              <w:pStyle w:val="a5"/>
+              <w:ind w:firstLineChars="0" w:firstLine="0"/>
+              <w:rPr>
+                <w:szCs w:val="21"/>
+              </w:rPr>
+            </w:pPr>
+            <w:r>
+              <w:rPr>
+                <w:rFonts w:hint="eastAsia"/>
+                <w:szCs w:val="21"/>
+              </w:rPr>
+              <w:t xml:space="preserve">n </w:t>
+            </w:r>
+            <w:r>
+              <w:rPr>
+                <w:rFonts w:hint="eastAsia"/>
+                <w:szCs w:val="21"/>
+              </w:rPr>
+              <w:t>最近</w:t>
+            </w:r>
+            <w:r>
+              <w:rPr>
+                <w:rFonts w:hint="eastAsia"/>
+                <w:szCs w:val="21"/>
+              </w:rPr>
+              <w:t>n</w:t>
+            </w:r>
+            <w:r>
+              <w:rPr>
+                <w:rFonts w:hint="eastAsia"/>
+                <w:szCs w:val="21"/>
+              </w:rPr>
+              <w:t>个</w:t>
+            </w:r>
+          </w:p>
+          <w:p>
+            <w:pPr>
+              <w:pStyle w:val="a5"/>
+              <w:ind w:firstLineChars="0" w:firstLine="0"/>
+              <w:rPr>
+                <w:szCs w:val="21"/>
+              </w:rPr>
+            </w:pPr>
+            <w:r>
+              <w:rPr>
+                <w:rFonts w:hint="eastAsia"/>
+                <w:szCs w:val="21"/>
+              </w:rPr>
+              <w:t xml:space="preserve">-c </w:t>
+            </w:r>
+            <w:r>
+              <w:rPr>
+                <w:rFonts w:hint="eastAsia"/>
+                <w:szCs w:val="21"/>
+              </w:rPr>
+              <w:t>消除全部</w:t>
+            </w:r>
+          </w:p>
         </w:tc>
       </w:tr>
       <w:tr>
@@ -17838,6 +18794,7 @@
           <w:p>
             <w:pPr>
               <w:rPr>
+                <w:rFonts w:hint="eastAsia"/>
                 <w:szCs w:val="21"/>
               </w:rPr>
             </w:pPr>
@@ -17847,6 +18804,35 @@
                 <w:szCs w:val="21"/>
               </w:rPr>
               <w:t>man 7 signal</w:t>
+            </w:r>
+          </w:p>
+          <w:p>
+            <w:pPr>
+              <w:rPr>
+                <w:rFonts w:hint="eastAsia"/>
+                <w:szCs w:val="21"/>
+              </w:rPr>
+            </w:pPr>
+          </w:p>
+          <w:p>
+            <w:pPr>
+              <w:rPr>
+                <w:szCs w:val="21"/>
+              </w:rPr>
+            </w:pPr>
+            <w:r>
+              <w:rPr>
+                <w:rFonts w:hint="eastAsia"/>
+                <w:szCs w:val="21"/>
+              </w:rPr>
+              <w:t>man -k abc</w:t>
+            </w:r>
+            <w:r>
+              <w:rPr>
+                <w:rFonts w:hint="eastAsia"/>
+                <w:szCs w:val="21"/>
+              </w:rPr>
+              <w:t>在系统说明文件中查找关键字</w:t>
             </w:r>
           </w:p>
         </w:tc>
@@ -17866,9 +18852,29 @@
             </w:pPr>
             <w:r>
               <w:rPr>
-                <w:szCs w:val="21"/>
-              </w:rPr>
-              <w:t>type command</w:t>
+                <w:rFonts w:hint="eastAsia"/>
+                <w:szCs w:val="21"/>
+              </w:rPr>
+              <w:t>t</w:t>
+            </w:r>
+            <w:r>
+              <w:rPr>
+                <w:szCs w:val="21"/>
+              </w:rPr>
+              <w:t>ype</w:t>
+            </w:r>
+            <w:r>
+              <w:rPr>
+                <w:rFonts w:hint="eastAsia"/>
+                <w:szCs w:val="21"/>
+              </w:rPr>
+              <w:t xml:space="preserve"> [-tpa]</w:t>
+            </w:r>
+            <w:r>
+              <w:rPr>
+                <w:szCs w:val="21"/>
+              </w:rPr>
+              <w:t xml:space="preserve"> command</w:t>
             </w:r>
           </w:p>
         </w:tc>
@@ -17918,6 +18924,261 @@
                 <w:szCs w:val="21"/>
               </w:rPr>
               <w:t>外部的独立二进制文件提供的</w:t>
+            </w:r>
+          </w:p>
+          <w:p>
+            <w:pPr>
+              <w:pStyle w:val="a5"/>
+              <w:ind w:firstLineChars="0" w:firstLine="0"/>
+              <w:rPr>
+                <w:szCs w:val="21"/>
+              </w:rPr>
+            </w:pPr>
+            <w:r>
+              <w:rPr>
+                <w:rFonts w:hint="eastAsia"/>
+                <w:szCs w:val="21"/>
+              </w:rPr>
+              <w:t xml:space="preserve">-t </w:t>
+            </w:r>
+            <w:r>
+              <w:rPr>
+                <w:rFonts w:hint="eastAsia"/>
+                <w:szCs w:val="21"/>
+              </w:rPr>
+              <w:t>显示类型</w:t>
+            </w:r>
+            <w:r>
+              <w:rPr>
+                <w:rFonts w:hint="eastAsia"/>
+                <w:szCs w:val="21"/>
+              </w:rPr>
+              <w:t>,file</w:t>
+            </w:r>
+            <w:r>
+              <w:rPr>
+                <w:rFonts w:hint="eastAsia"/>
+                <w:szCs w:val="21"/>
+              </w:rPr>
+              <w:t>外部，</w:t>
+            </w:r>
+            <w:r>
+              <w:rPr>
+                <w:rFonts w:hint="eastAsia"/>
+                <w:szCs w:val="21"/>
+              </w:rPr>
+              <w:t>alias</w:t>
+            </w:r>
+            <w:r>
+              <w:rPr>
+                <w:rFonts w:hint="eastAsia"/>
+                <w:szCs w:val="21"/>
+              </w:rPr>
+              <w:t>别名</w:t>
+            </w:r>
+            <w:r>
+              <w:rPr>
+                <w:rFonts w:hint="eastAsia"/>
+                <w:szCs w:val="21"/>
+              </w:rPr>
+              <w:t>,builtin</w:t>
+            </w:r>
+            <w:r>
+              <w:rPr>
+                <w:rFonts w:hint="eastAsia"/>
+                <w:szCs w:val="21"/>
+              </w:rPr>
+              <w:t>内置</w:t>
+            </w:r>
+          </w:p>
+          <w:p>
+            <w:pPr>
+              <w:pStyle w:val="a5"/>
+              <w:ind w:firstLineChars="0" w:firstLine="0"/>
+              <w:rPr>
+                <w:szCs w:val="21"/>
+              </w:rPr>
+            </w:pPr>
+          </w:p>
+        </w:tc>
+      </w:tr>
+      <w:tr>
+        <w:tc>
+          <w:tcPr>
+            <w:tcW w:w="3443" w:type="dxa"/>
+          </w:tcPr>
+          <w:p>
+            <w:pPr>
+              <w:pStyle w:val="a5"/>
+              <w:ind w:firstLineChars="0" w:firstLine="0"/>
+              <w:rPr>
+                <w:szCs w:val="21"/>
+              </w:rPr>
+            </w:pPr>
+            <w:r>
+              <w:rPr>
+                <w:rFonts w:hint="eastAsia"/>
+                <w:szCs w:val="21"/>
+              </w:rPr>
+              <w:t>read [-pt] variable</w:t>
+            </w:r>
+          </w:p>
+        </w:tc>
+        <w:tc>
+          <w:tcPr>
+            <w:tcW w:w="4719" w:type="dxa"/>
+          </w:tcPr>
+          <w:p>
+            <w:pPr>
+              <w:pStyle w:val="a5"/>
+              <w:ind w:firstLineChars="0" w:firstLine="0"/>
+              <w:rPr>
+                <w:szCs w:val="21"/>
+              </w:rPr>
+            </w:pPr>
+            <w:r>
+              <w:rPr>
+                <w:rFonts w:hint="eastAsia"/>
+                <w:szCs w:val="21"/>
+              </w:rPr>
+              <w:t>从键盘读取</w:t>
+            </w:r>
+            <w:r>
+              <w:rPr>
+                <w:rFonts w:hint="eastAsia"/>
+                <w:szCs w:val="21"/>
+              </w:rPr>
+              <w:t>，赋值变量</w:t>
+            </w:r>
+          </w:p>
+        </w:tc>
+      </w:tr>
+      <w:tr>
+        <w:tc>
+          <w:tcPr>
+            <w:tcW w:w="3443" w:type="dxa"/>
+          </w:tcPr>
+          <w:p>
+            <w:pPr>
+              <w:pStyle w:val="a5"/>
+              <w:ind w:firstLineChars="0" w:firstLine="0"/>
+              <w:rPr>
+                <w:szCs w:val="21"/>
+              </w:rPr>
+            </w:pPr>
+            <w:r>
+              <w:rPr>
+                <w:rFonts w:hint="eastAsia"/>
+                <w:szCs w:val="21"/>
+              </w:rPr>
+              <w:t>declare [-aixr] varibale</w:t>
+            </w:r>
+          </w:p>
+        </w:tc>
+        <w:tc>
+          <w:tcPr>
+            <w:tcW w:w="4719" w:type="dxa"/>
+          </w:tcPr>
+          <w:p>
+            <w:pPr>
+              <w:pStyle w:val="a5"/>
+              <w:ind w:firstLineChars="0" w:firstLine="0"/>
+              <w:rPr>
+                <w:szCs w:val="21"/>
+              </w:rPr>
+            </w:pPr>
+            <w:r>
+              <w:rPr>
+                <w:rFonts w:hint="eastAsia"/>
+                <w:szCs w:val="21"/>
+              </w:rPr>
+              <w:t>声明变量</w:t>
+            </w:r>
+          </w:p>
+          <w:p>
+            <w:pPr>
+              <w:pStyle w:val="a5"/>
+              <w:ind w:firstLineChars="0" w:firstLine="0"/>
+              <w:rPr>
+                <w:szCs w:val="21"/>
+              </w:rPr>
+            </w:pPr>
+            <w:r>
+              <w:rPr>
+                <w:rFonts w:hint="eastAsia"/>
+                <w:szCs w:val="21"/>
+              </w:rPr>
+              <w:t>a</w:t>
+            </w:r>
+            <w:r>
+              <w:rPr>
+                <w:rFonts w:hint="eastAsia"/>
+                <w:szCs w:val="21"/>
+              </w:rPr>
+              <w:t>数组</w:t>
+            </w:r>
+            <w:r>
+              <w:rPr>
+                <w:rFonts w:hint="eastAsia"/>
+                <w:szCs w:val="21"/>
+              </w:rPr>
+              <w:t>,i</w:t>
+            </w:r>
+            <w:r>
+              <w:rPr>
+                <w:rFonts w:hint="eastAsia"/>
+                <w:szCs w:val="21"/>
+              </w:rPr>
+              <w:t>整数，</w:t>
+            </w:r>
+            <w:r>
+              <w:rPr>
+                <w:rFonts w:hint="eastAsia"/>
+                <w:szCs w:val="21"/>
+              </w:rPr>
+              <w:t>x</w:t>
+            </w:r>
+            <w:r>
+              <w:rPr>
+                <w:rFonts w:hint="eastAsia"/>
+                <w:szCs w:val="21"/>
+              </w:rPr>
+              <w:t>即</w:t>
+            </w:r>
+            <w:r>
+              <w:rPr>
+                <w:rFonts w:hint="eastAsia"/>
+                <w:szCs w:val="21"/>
+              </w:rPr>
+              <w:t>export</w:t>
+            </w:r>
+            <w:r>
+              <w:rPr>
+                <w:rFonts w:hint="eastAsia"/>
+                <w:szCs w:val="21"/>
+              </w:rPr>
+              <w:t>，</w:t>
+            </w:r>
+            <w:r>
+              <w:rPr>
+                <w:rFonts w:hint="eastAsia"/>
+                <w:szCs w:val="21"/>
+              </w:rPr>
+              <w:t>r</w:t>
+            </w:r>
+            <w:r>
+              <w:rPr>
+                <w:rFonts w:hint="eastAsia"/>
+                <w:szCs w:val="21"/>
+              </w:rPr>
+              <w:t>即</w:t>
+            </w:r>
+            <w:r>
+              <w:rPr>
+                <w:rFonts w:hint="eastAsia"/>
+                <w:szCs w:val="21"/>
+              </w:rPr>
+              <w:t>readonly</w:t>
             </w:r>
           </w:p>
         </w:tc>
@@ -18055,12 +19316,6 @@
                 <w:szCs w:val="21"/>
               </w:rPr>
               <w:br/>
-            </w:r>
-            <w:r>
-              <w:rPr>
-                <w:szCs w:val="21"/>
-              </w:rPr>
-              <w:lastRenderedPageBreak/>
               <w:t>  alias dir='ls -l'   </w:t>
             </w:r>
             <w:r>
@@ -18104,7 +19359,6 @@
               </w:rPr>
             </w:pPr>
             <w:r>
-              <w:lastRenderedPageBreak/>
               <w:t>bc</w:t>
             </w:r>
           </w:p>
@@ -18118,7 +19372,7 @@
               <w:pStyle w:val="a5"/>
               <w:ind w:firstLineChars="0" w:firstLine="0"/>
               <w:rPr>
-                <w:szCs w:val="21"/>
+                <w:rFonts w:hint="eastAsia"/>
               </w:rPr>
             </w:pPr>
             <w:r>
@@ -18126,6 +19380,21 @@
                 <w:rFonts w:hint="eastAsia"/>
               </w:rPr>
               <w:t>交互式，支持浮点型</w:t>
+            </w:r>
+          </w:p>
+          <w:p>
+            <w:pPr>
+              <w:pStyle w:val="a5"/>
+              <w:ind w:firstLineChars="0" w:firstLine="0"/>
+              <w:rPr>
+                <w:szCs w:val="21"/>
+              </w:rPr>
+            </w:pPr>
+            <w:r>
+              <w:rPr>
+                <w:rFonts w:hint="eastAsia"/>
+              </w:rPr>
+              <w:t>echo 1 + 2 | bc</w:t>
             </w:r>
           </w:p>
         </w:tc>
@@ -18155,7 +19424,15 @@
                 <w:rFonts w:hint="eastAsia"/>
                 <w:szCs w:val="21"/>
               </w:rPr>
-              <w:t>local_file_A username@other_host_name:dir_name</w:t>
+              <w:t xml:space="preserve">local_file_A </w:t>
+            </w:r>
+            <w:r>
+              <w:rPr>
+                <w:rFonts w:hint="eastAsia"/>
+                <w:szCs w:val="21"/>
+              </w:rPr>
+              <w:lastRenderedPageBreak/>
+              <w:t>username@other_host_name:dir_name</w:t>
             </w:r>
           </w:p>
           <w:p>
@@ -18194,6 +19471,7 @@
                 <w:rFonts w:hint="eastAsia"/>
                 <w:szCs w:val="21"/>
               </w:rPr>
+              <w:lastRenderedPageBreak/>
               <w:t>两台主机之间拷贝文件</w:t>
             </w:r>
           </w:p>
@@ -18209,6 +19487,7 @@
               <w:rPr>
                 <w:szCs w:val="21"/>
               </w:rPr>
+              <w:lastRenderedPageBreak/>
               <w:t xml:space="preserve">scp </w:t>
             </w:r>
             <w:r>
@@ -18534,6 +19813,7 @@
               <w:rPr>
                 <w:rFonts w:hint="eastAsia"/>
               </w:rPr>
+              <w:lastRenderedPageBreak/>
               <w:t>ssh</w:t>
             </w:r>
           </w:p>
@@ -18740,6 +20020,46 @@
                 <w:rFonts w:asciiTheme="majorEastAsia" w:eastAsiaTheme="majorEastAsia" w:hAnsiTheme="majorEastAsia" w:hint="eastAsia"/>
               </w:rPr>
               <w:t>制作md5码（128b）和校验文件</w:t>
+            </w:r>
+          </w:p>
+        </w:tc>
+      </w:tr>
+      <w:tr>
+        <w:tc>
+          <w:tcPr>
+            <w:tcW w:w="3443" w:type="dxa"/>
+          </w:tcPr>
+          <w:p>
+            <w:pPr>
+              <w:pStyle w:val="af2"/>
+              <w:rPr>
+                <w:rFonts w:asciiTheme="majorEastAsia" w:eastAsiaTheme="majorEastAsia" w:hAnsiTheme="majorEastAsia"/>
+              </w:rPr>
+            </w:pPr>
+            <w:r>
+              <w:rPr>
+                <w:rFonts w:asciiTheme="majorEastAsia" w:eastAsiaTheme="majorEastAsia" w:hAnsiTheme="majorEastAsia" w:hint="eastAsia"/>
+              </w:rPr>
+              <w:t>printf</w:t>
+            </w:r>
+          </w:p>
+        </w:tc>
+        <w:tc>
+          <w:tcPr>
+            <w:tcW w:w="4719" w:type="dxa"/>
+          </w:tcPr>
+          <w:p>
+            <w:pPr>
+              <w:pStyle w:val="af2"/>
+              <w:rPr>
+                <w:rFonts w:asciiTheme="majorEastAsia" w:eastAsiaTheme="majorEastAsia" w:hAnsiTheme="majorEastAsia"/>
+              </w:rPr>
+            </w:pPr>
+            <w:r>
+              <w:rPr>
+                <w:rFonts w:asciiTheme="majorEastAsia" w:eastAsiaTheme="majorEastAsia" w:hAnsiTheme="majorEastAsia" w:hint="eastAsia"/>
+              </w:rPr>
+              <w:t>格式化打印</w:t>
             </w:r>
           </w:p>
         </w:tc>
@@ -18977,7 +20297,6 @@
           <w:sz w:val="21"/>
           <w:szCs w:val="21"/>
         </w:rPr>
-        <w:lastRenderedPageBreak/>
         <w:t>1</w:t>
       </w:r>
       <w:r>
@@ -19193,6 +20512,7 @@
                 <w:szCs w:val="21"/>
                 <w:highlight w:val="yellow"/>
               </w:rPr>
+              <w:lastRenderedPageBreak/>
               <w:t>tab</w:t>
             </w:r>
             <w:r>
@@ -20099,6 +21419,7 @@
               <w:rPr>
                 <w:bCs/>
                 <w:szCs w:val="21"/>
+                <w:highlight w:val="yellow"/>
               </w:rPr>
               <w:t>&lt;ctrl-c&gt;</w:t>
             </w:r>
@@ -20107,6 +21428,7 @@
                 <w:rFonts w:hint="eastAsia"/>
                 <w:bCs/>
                 <w:szCs w:val="21"/>
+                <w:highlight w:val="yellow"/>
               </w:rPr>
               <w:t xml:space="preserve">   </w:t>
             </w:r>
@@ -20115,6 +21437,7 @@
                 <w:rFonts w:hint="eastAsia"/>
                 <w:bCs/>
                 <w:szCs w:val="21"/>
+                <w:highlight w:val="yellow"/>
               </w:rPr>
               <w:t>中断当前的命令并返回</w:t>
             </w:r>
@@ -20122,12 +21445,14 @@
               <w:rPr>
                 <w:bCs/>
                 <w:szCs w:val="21"/>
+                <w:highlight w:val="yellow"/>
               </w:rPr>
               <w:t>Shell.</w:t>
             </w:r>
             <w:r>
               <w:rPr>
                 <w:szCs w:val="21"/>
+                <w:highlight w:val="yellow"/>
               </w:rPr>
               <w:t xml:space="preserve"> </w:t>
             </w:r>
@@ -20135,6 +21460,7 @@
               <w:rPr>
                 <w:rFonts w:hint="eastAsia"/>
                 <w:szCs w:val="21"/>
+                <w:highlight w:val="yellow"/>
               </w:rPr>
               <w:t>【终止当前进程】</w:t>
             </w:r>
@@ -20440,6 +21766,7 @@
           <w:sz w:val="21"/>
           <w:szCs w:val="21"/>
         </w:rPr>
+        <w:lastRenderedPageBreak/>
         <w:t>1</w:t>
       </w:r>
       <w:r>
@@ -20892,7 +22219,6 @@
               <w:rPr>
                 <w:szCs w:val="21"/>
               </w:rPr>
-              <w:lastRenderedPageBreak/>
               <w:t>-j</w:t>
             </w:r>
           </w:p>
@@ -21117,6 +22443,7 @@
               <w:rPr>
                 <w:szCs w:val="21"/>
               </w:rPr>
+              <w:lastRenderedPageBreak/>
               <w:t>-n</w:t>
             </w:r>
           </w:p>
@@ -28334,7 +29661,7 @@
 </file>
 
 <file path=customXml/itemProps1.xml><?xml version="1.0" encoding="utf-8"?>
-<ds:datastoreItem xmlns:ds="http://schemas.openxmlformats.org/officeDocument/2006/customXml" ds:itemID="{6A4DF574-7D59-4EEE-999C-30E25F04DAF2}">
+<ds:datastoreItem xmlns:ds="http://schemas.openxmlformats.org/officeDocument/2006/customXml" ds:itemID="{4DE55DCE-5885-4DC8-B79C-7D84FFF579EC}">
   <ds:schemaRefs>
     <ds:schemaRef ds:uri="http://schemas.openxmlformats.org/officeDocument/2006/bibliography"/>
   </ds:schemaRefs>

</xml_diff>